<commit_message>
WELL THAT'S ALL FOR TODAY
</commit_message>
<xml_diff>
--- a/analysis/writing/writing.docx
+++ b/analysis/writing/writing.docx
@@ -6,7 +6,7 @@
       <w:pPr>
         <w:spacing w:line="360" w:lineRule="auto"/>
         <w:rPr>
-          <w:rFonts w:ascii="Helvetica Light" w:hAnsi="Helvetica Light" w:cstheme="majorHAnsi"/>
+          <w:rFonts w:cstheme="majorHAnsi"/>
           <w:b/>
           <w:bCs/>
           <w:sz w:val="22"/>
@@ -15,7 +15,7 @@
       </w:pPr>
       <w:r>
         <w:rPr>
-          <w:rFonts w:ascii="Helvetica Light" w:hAnsi="Helvetica Light" w:cstheme="majorHAnsi"/>
+          <w:rFonts w:cstheme="majorHAnsi"/>
           <w:b/>
           <w:bCs/>
           <w:sz w:val="22"/>
@@ -28,14 +28,14 @@
       <w:pPr>
         <w:spacing w:line="360" w:lineRule="auto"/>
         <w:rPr>
-          <w:rFonts w:ascii="Helvetica Light" w:hAnsi="Helvetica Light" w:cstheme="majorHAnsi"/>
-          <w:sz w:val="22"/>
-          <w:szCs w:val="22"/>
-        </w:rPr>
-      </w:pPr>
-      <w:r>
-        <w:rPr>
-          <w:rFonts w:ascii="Helvetica Light" w:hAnsi="Helvetica Light" w:cstheme="majorHAnsi"/>
+          <w:rFonts w:cstheme="majorHAnsi"/>
+          <w:sz w:val="22"/>
+          <w:szCs w:val="22"/>
+        </w:rPr>
+      </w:pPr>
+      <w:r>
+        <w:rPr>
+          <w:rFonts w:cstheme="majorHAnsi"/>
           <w:sz w:val="22"/>
           <w:szCs w:val="22"/>
         </w:rPr>
@@ -44,7 +44,7 @@
       </w:r>
       <w:r>
         <w:rPr>
-          <w:rFonts w:ascii="Helvetica Light" w:hAnsi="Helvetica Light" w:cstheme="majorHAnsi"/>
+          <w:rFonts w:cstheme="majorHAnsi"/>
           <w:sz w:val="22"/>
           <w:szCs w:val="22"/>
         </w:rPr>
@@ -52,7 +52,7 @@
       </w:r>
       <w:r>
         <w:rPr>
-          <w:rFonts w:ascii="Helvetica Light" w:hAnsi="Helvetica Light" w:cstheme="majorHAnsi"/>
+          <w:rFonts w:cstheme="majorHAnsi"/>
           <w:sz w:val="22"/>
           <w:szCs w:val="22"/>
         </w:rPr>
@@ -60,33 +60,15 @@
       </w:r>
       <w:r>
         <w:rPr>
-          <w:rFonts w:ascii="Helvetica Light" w:hAnsi="Helvetica Light" w:cstheme="majorHAnsi"/>
-          <w:sz w:val="22"/>
-          <w:szCs w:val="22"/>
-        </w:rPr>
-        <w:t xml:space="preserve">. For individual species, declines in abundance can foreshadow outright extinction. At the community level, general declines in abundance, or declines in the abundance of large-bodied or </w:t>
-      </w:r>
-      <w:proofErr w:type="spellStart"/>
-      <w:r>
-        <w:rPr>
-          <w:rFonts w:ascii="Helvetica Light" w:hAnsi="Helvetica Light" w:cstheme="majorHAnsi"/>
-          <w:sz w:val="22"/>
-          <w:szCs w:val="22"/>
-        </w:rPr>
-        <w:t>trophically</w:t>
-      </w:r>
-      <w:proofErr w:type="spellEnd"/>
-      <w:r>
-        <w:rPr>
-          <w:rFonts w:ascii="Helvetica Light" w:hAnsi="Helvetica Light" w:cstheme="majorHAnsi"/>
-          <w:sz w:val="22"/>
-          <w:szCs w:val="22"/>
-        </w:rPr>
-        <w:t xml:space="preserve"> critical species, can result in reduced ecological function in terms of materials cycling and energetic throughput.</w:t>
-      </w:r>
-      <w:r>
-        <w:rPr>
-          <w:rFonts w:ascii="Helvetica Light" w:hAnsi="Helvetica Light" w:cstheme="majorHAnsi"/>
+          <w:rFonts w:cstheme="majorHAnsi"/>
+          <w:sz w:val="22"/>
+          <w:szCs w:val="22"/>
+        </w:rPr>
+        <w:t>. For individual species, declines in abundance can foreshadow outright extinction. At the community level, general declines in abundance, or declines in the abundance of large-bodied or trophically critical species, can result in reduced ecological function in terms of materials cycling and energetic throughput.</w:t>
+      </w:r>
+      <w:r>
+        <w:rPr>
+          <w:rFonts w:cstheme="majorHAnsi"/>
           <w:sz w:val="22"/>
           <w:szCs w:val="22"/>
         </w:rPr>
@@ -97,14 +79,14 @@
       <w:pPr>
         <w:spacing w:line="360" w:lineRule="auto"/>
         <w:rPr>
-          <w:rFonts w:ascii="Helvetica Light" w:hAnsi="Helvetica Light" w:cstheme="majorHAnsi"/>
-          <w:sz w:val="22"/>
-          <w:szCs w:val="22"/>
-        </w:rPr>
-      </w:pPr>
-      <w:r>
-        <w:rPr>
-          <w:rFonts w:ascii="Helvetica Light" w:hAnsi="Helvetica Light" w:cstheme="majorHAnsi"/>
+          <w:rFonts w:cstheme="majorHAnsi"/>
+          <w:sz w:val="22"/>
+          <w:szCs w:val="22"/>
+        </w:rPr>
+      </w:pPr>
+      <w:r>
+        <w:rPr>
+          <w:rFonts w:cstheme="majorHAnsi"/>
           <w:sz w:val="22"/>
           <w:szCs w:val="22"/>
         </w:rPr>
@@ -113,7 +95,7 @@
       <w:commentRangeStart w:id="0"/>
       <w:r>
         <w:rPr>
-          <w:rFonts w:ascii="Helvetica Light" w:hAnsi="Helvetica Light" w:cstheme="majorHAnsi"/>
+          <w:rFonts w:cstheme="majorHAnsi"/>
           <w:sz w:val="22"/>
           <w:szCs w:val="22"/>
         </w:rPr>
@@ -121,7 +103,7 @@
       </w:r>
       <w:r>
         <w:rPr>
-          <w:rFonts w:ascii="Helvetica Light" w:hAnsi="Helvetica Light" w:cstheme="majorHAnsi"/>
+          <w:rFonts w:cstheme="majorHAnsi"/>
           <w:sz w:val="22"/>
           <w:szCs w:val="22"/>
         </w:rPr>
@@ -131,7 +113,7 @@
       <w:r>
         <w:rPr>
           <w:rStyle w:val="CommentReference"/>
-          <w:rFonts w:ascii="Helvetica Light" w:hAnsi="Helvetica Light" w:cstheme="majorHAnsi"/>
+          <w:rFonts w:cstheme="majorHAnsi"/>
           <w:sz w:val="15"/>
           <w:szCs w:val="15"/>
         </w:rPr>
@@ -139,7 +121,7 @@
       </w:r>
       <w:r>
         <w:rPr>
-          <w:rFonts w:ascii="Helvetica Light" w:hAnsi="Helvetica Light" w:cstheme="majorHAnsi"/>
+          <w:rFonts w:cstheme="majorHAnsi"/>
           <w:sz w:val="22"/>
           <w:szCs w:val="22"/>
         </w:rPr>
@@ -147,7 +129,7 @@
       </w:r>
       <w:r>
         <w:rPr>
-          <w:rFonts w:ascii="Helvetica Light" w:hAnsi="Helvetica Light" w:cstheme="majorHAnsi"/>
+          <w:rFonts w:cstheme="majorHAnsi"/>
           <w:sz w:val="22"/>
           <w:szCs w:val="22"/>
         </w:rPr>
@@ -155,7 +137,7 @@
       </w:r>
       <w:r>
         <w:rPr>
-          <w:rFonts w:ascii="Helvetica Light" w:hAnsi="Helvetica Light" w:cstheme="majorHAnsi"/>
+          <w:rFonts w:cstheme="majorHAnsi"/>
           <w:sz w:val="22"/>
           <w:szCs w:val="22"/>
         </w:rPr>
@@ -163,7 +145,7 @@
       </w:r>
       <w:r>
         <w:rPr>
-          <w:rFonts w:ascii="Helvetica Light" w:hAnsi="Helvetica Light" w:cstheme="majorHAnsi"/>
+          <w:rFonts w:cstheme="majorHAnsi"/>
           <w:sz w:val="22"/>
           <w:szCs w:val="22"/>
         </w:rPr>
@@ -171,7 +153,7 @@
       </w:r>
       <w:r>
         <w:rPr>
-          <w:rFonts w:ascii="Helvetica Light" w:hAnsi="Helvetica Light" w:cstheme="majorHAnsi"/>
+          <w:rFonts w:cstheme="majorHAnsi"/>
           <w:sz w:val="22"/>
           <w:szCs w:val="22"/>
         </w:rPr>
@@ -179,7 +161,7 @@
       </w:r>
       <w:r>
         <w:rPr>
-          <w:rFonts w:ascii="Helvetica Light" w:hAnsi="Helvetica Light" w:cstheme="majorHAnsi"/>
+          <w:rFonts w:cstheme="majorHAnsi"/>
           <w:sz w:val="22"/>
           <w:szCs w:val="22"/>
         </w:rPr>
@@ -187,7 +169,7 @@
       </w:r>
       <w:r>
         <w:rPr>
-          <w:rFonts w:ascii="Helvetica Light" w:hAnsi="Helvetica Light" w:cstheme="majorHAnsi"/>
+          <w:rFonts w:cstheme="majorHAnsi"/>
           <w:sz w:val="22"/>
           <w:szCs w:val="22"/>
         </w:rPr>
@@ -195,7 +177,7 @@
       </w:r>
       <w:r>
         <w:rPr>
-          <w:rFonts w:ascii="Helvetica Light" w:hAnsi="Helvetica Light" w:cstheme="majorHAnsi"/>
+          <w:rFonts w:cstheme="majorHAnsi"/>
           <w:sz w:val="22"/>
           <w:szCs w:val="22"/>
         </w:rPr>
@@ -203,7 +185,7 @@
       </w:r>
       <w:r>
         <w:rPr>
-          <w:rFonts w:ascii="Helvetica Light" w:hAnsi="Helvetica Light" w:cstheme="majorHAnsi"/>
+          <w:rFonts w:cstheme="majorHAnsi"/>
           <w:sz w:val="22"/>
           <w:szCs w:val="22"/>
         </w:rPr>
@@ -211,7 +193,7 @@
       </w:r>
       <w:r>
         <w:rPr>
-          <w:rFonts w:ascii="Helvetica Light" w:hAnsi="Helvetica Light" w:cstheme="majorHAnsi"/>
+          <w:rFonts w:cstheme="majorHAnsi"/>
           <w:sz w:val="22"/>
           <w:szCs w:val="22"/>
         </w:rPr>
@@ -219,7 +201,7 @@
       </w:r>
       <w:r>
         <w:rPr>
-          <w:rFonts w:ascii="Helvetica Light" w:hAnsi="Helvetica Light" w:cstheme="majorHAnsi"/>
+          <w:rFonts w:cstheme="majorHAnsi"/>
           <w:sz w:val="22"/>
           <w:szCs w:val="22"/>
         </w:rPr>
@@ -227,7 +209,7 @@
       </w:r>
       <w:r>
         <w:rPr>
-          <w:rFonts w:ascii="Helvetica Light" w:hAnsi="Helvetica Light" w:cstheme="majorHAnsi"/>
+          <w:rFonts w:cstheme="majorHAnsi"/>
           <w:sz w:val="22"/>
           <w:szCs w:val="22"/>
         </w:rPr>
@@ -235,7 +217,7 @@
       </w:r>
       <w:r>
         <w:rPr>
-          <w:rFonts w:ascii="Helvetica Light" w:hAnsi="Helvetica Light" w:cstheme="majorHAnsi"/>
+          <w:rFonts w:cstheme="majorHAnsi"/>
           <w:sz w:val="22"/>
           <w:szCs w:val="22"/>
         </w:rPr>
@@ -243,7 +225,7 @@
       </w:r>
       <w:r>
         <w:rPr>
-          <w:rFonts w:ascii="Helvetica Light" w:hAnsi="Helvetica Light" w:cstheme="majorHAnsi"/>
+          <w:rFonts w:cstheme="majorHAnsi"/>
           <w:sz w:val="22"/>
           <w:szCs w:val="22"/>
         </w:rPr>
@@ -251,7 +233,7 @@
       </w:r>
       <w:r>
         <w:rPr>
-          <w:rFonts w:ascii="Helvetica Light" w:hAnsi="Helvetica Light" w:cstheme="majorHAnsi"/>
+          <w:rFonts w:cstheme="majorHAnsi"/>
           <w:sz w:val="22"/>
           <w:szCs w:val="22"/>
         </w:rPr>
@@ -259,7 +241,7 @@
       </w:r>
       <w:r>
         <w:rPr>
-          <w:rFonts w:ascii="Helvetica Light" w:hAnsi="Helvetica Light" w:cstheme="majorHAnsi"/>
+          <w:rFonts w:cstheme="majorHAnsi"/>
           <w:sz w:val="22"/>
           <w:szCs w:val="22"/>
         </w:rPr>
@@ -267,7 +249,7 @@
       </w:r>
       <w:r>
         <w:rPr>
-          <w:rFonts w:ascii="Helvetica Light" w:hAnsi="Helvetica Light" w:cstheme="majorHAnsi"/>
+          <w:rFonts w:cstheme="majorHAnsi"/>
           <w:sz w:val="22"/>
           <w:szCs w:val="22"/>
         </w:rPr>
@@ -275,7 +257,7 @@
       </w:r>
       <w:r>
         <w:rPr>
-          <w:rFonts w:ascii="Helvetica Light" w:hAnsi="Helvetica Light" w:cstheme="majorHAnsi"/>
+          <w:rFonts w:cstheme="majorHAnsi"/>
           <w:sz w:val="22"/>
           <w:szCs w:val="22"/>
         </w:rPr>
@@ -283,7 +265,7 @@
       </w:r>
       <w:r>
         <w:rPr>
-          <w:rFonts w:ascii="Helvetica Light" w:hAnsi="Helvetica Light" w:cstheme="majorHAnsi"/>
+          <w:rFonts w:cstheme="majorHAnsi"/>
           <w:sz w:val="22"/>
           <w:szCs w:val="22"/>
         </w:rPr>
@@ -291,7 +273,7 @@
       </w:r>
       <w:r>
         <w:rPr>
-          <w:rFonts w:ascii="Helvetica Light" w:hAnsi="Helvetica Light" w:cstheme="majorHAnsi"/>
+          <w:rFonts w:cstheme="majorHAnsi"/>
           <w:sz w:val="22"/>
           <w:szCs w:val="22"/>
         </w:rPr>
@@ -299,7 +281,7 @@
       </w:r>
       <w:r>
         <w:rPr>
-          <w:rFonts w:ascii="Helvetica Light" w:hAnsi="Helvetica Light" w:cstheme="majorHAnsi"/>
+          <w:rFonts w:cstheme="majorHAnsi"/>
           <w:sz w:val="22"/>
           <w:szCs w:val="22"/>
         </w:rPr>
@@ -307,7 +289,7 @@
       </w:r>
       <w:r>
         <w:rPr>
-          <w:rFonts w:ascii="Helvetica Light" w:hAnsi="Helvetica Light" w:cstheme="majorHAnsi"/>
+          <w:rFonts w:cstheme="majorHAnsi"/>
           <w:sz w:val="22"/>
           <w:szCs w:val="22"/>
         </w:rPr>
@@ -315,7 +297,7 @@
       </w:r>
       <w:r>
         <w:rPr>
-          <w:rFonts w:ascii="Helvetica Light" w:hAnsi="Helvetica Light" w:cstheme="majorHAnsi"/>
+          <w:rFonts w:cstheme="majorHAnsi"/>
           <w:sz w:val="22"/>
           <w:szCs w:val="22"/>
         </w:rPr>
@@ -323,7 +305,7 @@
       </w:r>
       <w:r>
         <w:rPr>
-          <w:rFonts w:ascii="Helvetica Light" w:hAnsi="Helvetica Light" w:cstheme="majorHAnsi"/>
+          <w:rFonts w:cstheme="majorHAnsi"/>
           <w:sz w:val="22"/>
           <w:szCs w:val="22"/>
         </w:rPr>
@@ -331,7 +313,7 @@
       </w:r>
       <w:r>
         <w:rPr>
-          <w:rFonts w:ascii="Helvetica Light" w:hAnsi="Helvetica Light" w:cstheme="majorHAnsi"/>
+          <w:rFonts w:cstheme="majorHAnsi"/>
           <w:sz w:val="22"/>
           <w:szCs w:val="22"/>
         </w:rPr>
@@ -339,7 +321,7 @@
       </w:r>
       <w:r>
         <w:rPr>
-          <w:rFonts w:ascii="Helvetica Light" w:hAnsi="Helvetica Light" w:cstheme="majorHAnsi"/>
+          <w:rFonts w:cstheme="majorHAnsi"/>
           <w:sz w:val="22"/>
           <w:szCs w:val="22"/>
         </w:rPr>
@@ -347,7 +329,7 @@
       </w:r>
       <w:r>
         <w:rPr>
-          <w:rFonts w:ascii="Helvetica Light" w:hAnsi="Helvetica Light" w:cstheme="majorHAnsi"/>
+          <w:rFonts w:cstheme="majorHAnsi"/>
           <w:sz w:val="22"/>
           <w:szCs w:val="22"/>
         </w:rPr>
@@ -355,7 +337,7 @@
       </w:r>
       <w:r>
         <w:rPr>
-          <w:rFonts w:ascii="Helvetica Light" w:hAnsi="Helvetica Light" w:cstheme="majorHAnsi"/>
+          <w:rFonts w:cstheme="majorHAnsi"/>
           <w:sz w:val="22"/>
           <w:szCs w:val="22"/>
         </w:rPr>
@@ -363,7 +345,7 @@
       </w:r>
       <w:r>
         <w:rPr>
-          <w:rFonts w:ascii="Helvetica Light" w:hAnsi="Helvetica Light" w:cstheme="majorHAnsi"/>
+          <w:rFonts w:cstheme="majorHAnsi"/>
           <w:sz w:val="22"/>
           <w:szCs w:val="22"/>
         </w:rPr>
@@ -371,7 +353,7 @@
       </w:r>
       <w:r>
         <w:rPr>
-          <w:rFonts w:ascii="Helvetica Light" w:hAnsi="Helvetica Light" w:cstheme="majorHAnsi"/>
+          <w:rFonts w:cstheme="majorHAnsi"/>
           <w:sz w:val="22"/>
           <w:szCs w:val="22"/>
         </w:rPr>
@@ -379,7 +361,7 @@
       </w:r>
       <w:r>
         <w:rPr>
-          <w:rFonts w:ascii="Helvetica Light" w:hAnsi="Helvetica Light" w:cstheme="majorHAnsi"/>
+          <w:rFonts w:cstheme="majorHAnsi"/>
           <w:sz w:val="22"/>
           <w:szCs w:val="22"/>
         </w:rPr>
@@ -387,7 +369,7 @@
       </w:r>
       <w:r>
         <w:rPr>
-          <w:rFonts w:ascii="Helvetica Light" w:hAnsi="Helvetica Light" w:cstheme="majorHAnsi"/>
+          <w:rFonts w:cstheme="majorHAnsi"/>
           <w:sz w:val="22"/>
           <w:szCs w:val="22"/>
         </w:rPr>
@@ -395,7 +377,7 @@
       </w:r>
       <w:r>
         <w:rPr>
-          <w:rFonts w:ascii="Helvetica Light" w:hAnsi="Helvetica Light" w:cstheme="majorHAnsi"/>
+          <w:rFonts w:cstheme="majorHAnsi"/>
           <w:sz w:val="22"/>
           <w:szCs w:val="22"/>
         </w:rPr>
@@ -403,7 +385,7 @@
       </w:r>
       <w:r>
         <w:rPr>
-          <w:rFonts w:ascii="Helvetica Light" w:hAnsi="Helvetica Light" w:cstheme="majorHAnsi"/>
+          <w:rFonts w:cstheme="majorHAnsi"/>
           <w:sz w:val="22"/>
           <w:szCs w:val="22"/>
         </w:rPr>
@@ -411,7 +393,7 @@
       </w:r>
       <w:r>
         <w:rPr>
-          <w:rFonts w:ascii="Helvetica Light" w:hAnsi="Helvetica Light" w:cstheme="majorHAnsi"/>
+          <w:rFonts w:cstheme="majorHAnsi"/>
           <w:sz w:val="22"/>
           <w:szCs w:val="22"/>
         </w:rPr>
@@ -419,7 +401,7 @@
       </w:r>
       <w:r>
         <w:rPr>
-          <w:rFonts w:ascii="Helvetica Light" w:hAnsi="Helvetica Light" w:cstheme="majorHAnsi"/>
+          <w:rFonts w:cstheme="majorHAnsi"/>
           <w:sz w:val="22"/>
           <w:szCs w:val="22"/>
         </w:rPr>
@@ -427,7 +409,7 @@
       </w:r>
       <w:r>
         <w:rPr>
-          <w:rFonts w:ascii="Helvetica Light" w:hAnsi="Helvetica Light" w:cstheme="majorHAnsi"/>
+          <w:rFonts w:cstheme="majorHAnsi"/>
           <w:sz w:val="22"/>
           <w:szCs w:val="22"/>
         </w:rPr>
@@ -435,7 +417,7 @@
       </w:r>
       <w:r>
         <w:rPr>
-          <w:rFonts w:ascii="Helvetica Light" w:hAnsi="Helvetica Light" w:cstheme="majorHAnsi"/>
+          <w:rFonts w:cstheme="majorHAnsi"/>
           <w:sz w:val="22"/>
           <w:szCs w:val="22"/>
         </w:rPr>
@@ -443,7 +425,7 @@
       </w:r>
       <w:r>
         <w:rPr>
-          <w:rFonts w:ascii="Helvetica Light" w:hAnsi="Helvetica Light" w:cstheme="majorHAnsi"/>
+          <w:rFonts w:cstheme="majorHAnsi"/>
           <w:sz w:val="22"/>
           <w:szCs w:val="22"/>
         </w:rPr>
@@ -451,7 +433,7 @@
       </w:r>
       <w:r>
         <w:rPr>
-          <w:rFonts w:ascii="Helvetica Light" w:hAnsi="Helvetica Light" w:cstheme="majorHAnsi"/>
+          <w:rFonts w:cstheme="majorHAnsi"/>
           <w:sz w:val="22"/>
           <w:szCs w:val="22"/>
         </w:rPr>
@@ -462,14 +444,14 @@
       <w:pPr>
         <w:spacing w:line="360" w:lineRule="auto"/>
         <w:rPr>
-          <w:rFonts w:ascii="Helvetica Light" w:hAnsi="Helvetica Light" w:cstheme="majorHAnsi"/>
-          <w:sz w:val="22"/>
-          <w:szCs w:val="22"/>
-        </w:rPr>
-      </w:pPr>
-      <w:r>
-        <w:rPr>
-          <w:rFonts w:ascii="Helvetica Light" w:hAnsi="Helvetica Light" w:cstheme="majorHAnsi"/>
+          <w:rFonts w:cstheme="majorHAnsi"/>
+          <w:sz w:val="22"/>
+          <w:szCs w:val="22"/>
+        </w:rPr>
+      </w:pPr>
+      <w:r>
+        <w:rPr>
+          <w:rFonts w:cstheme="majorHAnsi"/>
           <w:sz w:val="22"/>
           <w:szCs w:val="22"/>
         </w:rPr>
@@ -478,7 +460,7 @@
       </w:r>
       <w:r>
         <w:rPr>
-          <w:rFonts w:ascii="Helvetica Light" w:hAnsi="Helvetica Light" w:cstheme="majorHAnsi"/>
+          <w:rFonts w:cstheme="majorHAnsi"/>
           <w:sz w:val="22"/>
           <w:szCs w:val="22"/>
         </w:rPr>
@@ -486,7 +468,7 @@
       </w:r>
       <w:r>
         <w:rPr>
-          <w:rFonts w:ascii="Helvetica Light" w:hAnsi="Helvetica Light" w:cstheme="majorHAnsi"/>
+          <w:rFonts w:cstheme="majorHAnsi"/>
           <w:sz w:val="22"/>
           <w:szCs w:val="22"/>
         </w:rPr>
@@ -494,7 +476,7 @@
       </w:r>
       <w:r>
         <w:rPr>
-          <w:rFonts w:ascii="Helvetica Light" w:hAnsi="Helvetica Light" w:cstheme="majorHAnsi"/>
+          <w:rFonts w:cstheme="majorHAnsi"/>
           <w:sz w:val="22"/>
           <w:szCs w:val="22"/>
         </w:rPr>
@@ -502,7 +484,7 @@
       </w:r>
       <w:r>
         <w:rPr>
-          <w:rFonts w:ascii="Helvetica Light" w:hAnsi="Helvetica Light" w:cstheme="majorHAnsi"/>
+          <w:rFonts w:cstheme="majorHAnsi"/>
           <w:sz w:val="22"/>
           <w:szCs w:val="22"/>
         </w:rPr>
@@ -510,7 +492,7 @@
       </w:r>
       <w:r>
         <w:rPr>
-          <w:rFonts w:ascii="Helvetica Light" w:hAnsi="Helvetica Light" w:cstheme="majorHAnsi"/>
+          <w:rFonts w:cstheme="majorHAnsi"/>
           <w:sz w:val="22"/>
           <w:szCs w:val="22"/>
         </w:rPr>
@@ -518,7 +500,7 @@
       </w:r>
       <w:r>
         <w:rPr>
-          <w:rFonts w:ascii="Helvetica Light" w:hAnsi="Helvetica Light" w:cstheme="majorHAnsi"/>
+          <w:rFonts w:cstheme="majorHAnsi"/>
           <w:sz w:val="22"/>
           <w:szCs w:val="22"/>
         </w:rPr>
@@ -526,7 +508,7 @@
       </w:r>
       <w:r>
         <w:rPr>
-          <w:rFonts w:ascii="Helvetica Light" w:hAnsi="Helvetica Light" w:cstheme="majorHAnsi"/>
+          <w:rFonts w:cstheme="majorHAnsi"/>
           <w:sz w:val="22"/>
           <w:szCs w:val="22"/>
         </w:rPr>
@@ -534,7 +516,7 @@
       </w:r>
       <w:r>
         <w:rPr>
-          <w:rFonts w:ascii="Helvetica Light" w:hAnsi="Helvetica Light" w:cstheme="majorHAnsi"/>
+          <w:rFonts w:cstheme="majorHAnsi"/>
           <w:sz w:val="22"/>
           <w:szCs w:val="22"/>
         </w:rPr>
@@ -543,7 +525,7 @@
       </w:r>
       <w:r>
         <w:rPr>
-          <w:rFonts w:ascii="Helvetica Light" w:hAnsi="Helvetica Light" w:cstheme="majorHAnsi"/>
+          <w:rFonts w:cstheme="majorHAnsi"/>
           <w:sz w:val="22"/>
           <w:szCs w:val="22"/>
         </w:rPr>
@@ -551,7 +533,7 @@
       </w:r>
       <w:r>
         <w:rPr>
-          <w:rFonts w:ascii="Helvetica Light" w:hAnsi="Helvetica Light" w:cstheme="majorHAnsi"/>
+          <w:rFonts w:cstheme="majorHAnsi"/>
           <w:sz w:val="22"/>
           <w:szCs w:val="22"/>
         </w:rPr>
@@ -559,7 +541,7 @@
       </w:r>
       <w:r>
         <w:rPr>
-          <w:rFonts w:ascii="Helvetica Light" w:hAnsi="Helvetica Light" w:cstheme="majorHAnsi"/>
+          <w:rFonts w:cstheme="majorHAnsi"/>
           <w:sz w:val="22"/>
           <w:szCs w:val="22"/>
         </w:rPr>
@@ -567,7 +549,7 @@
       </w:r>
       <w:r>
         <w:rPr>
-          <w:rFonts w:ascii="Helvetica Light" w:hAnsi="Helvetica Light" w:cstheme="majorHAnsi"/>
+          <w:rFonts w:cstheme="majorHAnsi"/>
           <w:sz w:val="22"/>
           <w:szCs w:val="22"/>
         </w:rPr>
@@ -575,7 +557,7 @@
       </w:r>
       <w:r>
         <w:rPr>
-          <w:rFonts w:ascii="Helvetica Light" w:hAnsi="Helvetica Light" w:cstheme="majorHAnsi"/>
+          <w:rFonts w:cstheme="majorHAnsi"/>
           <w:sz w:val="22"/>
           <w:szCs w:val="22"/>
         </w:rPr>
@@ -583,7 +565,7 @@
       </w:r>
       <w:r>
         <w:rPr>
-          <w:rFonts w:ascii="Helvetica Light" w:hAnsi="Helvetica Light" w:cstheme="majorHAnsi"/>
+          <w:rFonts w:cstheme="majorHAnsi"/>
           <w:sz w:val="22"/>
           <w:szCs w:val="22"/>
         </w:rPr>
@@ -594,14 +576,14 @@
       <w:pPr>
         <w:spacing w:line="360" w:lineRule="auto"/>
         <w:rPr>
-          <w:rFonts w:ascii="Helvetica Light" w:hAnsi="Helvetica Light" w:cstheme="majorHAnsi"/>
-          <w:sz w:val="22"/>
-          <w:szCs w:val="22"/>
-        </w:rPr>
-      </w:pPr>
-      <w:r>
-        <w:rPr>
-          <w:rFonts w:ascii="Helvetica Light" w:hAnsi="Helvetica Light" w:cstheme="majorHAnsi"/>
+          <w:rFonts w:cstheme="majorHAnsi"/>
+          <w:sz w:val="22"/>
+          <w:szCs w:val="22"/>
+        </w:rPr>
+      </w:pPr>
+      <w:r>
+        <w:rPr>
+          <w:rFonts w:cstheme="majorHAnsi"/>
           <w:sz w:val="22"/>
           <w:szCs w:val="22"/>
         </w:rPr>
@@ -609,7 +591,7 @@
       </w:r>
       <w:r>
         <w:rPr>
-          <w:rFonts w:ascii="Helvetica Light" w:hAnsi="Helvetica Light" w:cstheme="majorHAnsi"/>
+          <w:rFonts w:cstheme="majorHAnsi"/>
           <w:sz w:val="22"/>
           <w:szCs w:val="22"/>
         </w:rPr>
@@ -617,7 +599,7 @@
       </w:r>
       <w:r>
         <w:rPr>
-          <w:rFonts w:ascii="Helvetica Light" w:hAnsi="Helvetica Light" w:cstheme="majorHAnsi"/>
+          <w:rFonts w:cstheme="majorHAnsi"/>
           <w:sz w:val="22"/>
           <w:szCs w:val="22"/>
         </w:rPr>
@@ -625,7 +607,7 @@
       </w:r>
       <w:r>
         <w:rPr>
-          <w:rFonts w:ascii="Helvetica Light" w:hAnsi="Helvetica Light" w:cstheme="majorHAnsi"/>
+          <w:rFonts w:cstheme="majorHAnsi"/>
           <w:sz w:val="22"/>
           <w:szCs w:val="22"/>
         </w:rPr>
@@ -633,7 +615,7 @@
       </w:r>
       <w:r>
         <w:rPr>
-          <w:rFonts w:ascii="Helvetica Light" w:hAnsi="Helvetica Light" w:cstheme="majorHAnsi"/>
+          <w:rFonts w:cstheme="majorHAnsi"/>
           <w:sz w:val="22"/>
           <w:szCs w:val="22"/>
         </w:rPr>
@@ -641,33 +623,15 @@
       </w:r>
       <w:r>
         <w:rPr>
-          <w:rFonts w:ascii="Helvetica Light" w:hAnsi="Helvetica Light" w:cstheme="majorHAnsi"/>
-          <w:sz w:val="22"/>
-          <w:szCs w:val="22"/>
-        </w:rPr>
-        <w:t xml:space="preserve">ommunity-level abundance data </w:t>
-      </w:r>
-      <w:proofErr w:type="spellStart"/>
-      <w:r>
-        <w:rPr>
-          <w:rFonts w:ascii="Helvetica Light" w:hAnsi="Helvetica Light" w:cstheme="majorHAnsi"/>
-          <w:sz w:val="22"/>
-          <w:szCs w:val="22"/>
-        </w:rPr>
-        <w:t>reuires</w:t>
-      </w:r>
-      <w:proofErr w:type="spellEnd"/>
-      <w:r>
-        <w:rPr>
-          <w:rFonts w:ascii="Helvetica Light" w:hAnsi="Helvetica Light" w:cstheme="majorHAnsi"/>
-          <w:sz w:val="22"/>
-          <w:szCs w:val="22"/>
-        </w:rPr>
-        <w:t xml:space="preserve"> consistent monitoring over many years</w:t>
-      </w:r>
-      <w:r>
-        <w:rPr>
-          <w:rFonts w:ascii="Helvetica Light" w:hAnsi="Helvetica Light" w:cstheme="majorHAnsi"/>
+          <w:rFonts w:cstheme="majorHAnsi"/>
+          <w:sz w:val="22"/>
+          <w:szCs w:val="22"/>
+        </w:rPr>
+        <w:t>ommunity-level abundance data reuires consistent monitoring over many years</w:t>
+      </w:r>
+      <w:r>
+        <w:rPr>
+          <w:rFonts w:cstheme="majorHAnsi"/>
           <w:sz w:val="22"/>
           <w:szCs w:val="22"/>
         </w:rPr>
@@ -675,7 +639,7 @@
       </w:r>
       <w:r>
         <w:rPr>
-          <w:rFonts w:ascii="Helvetica Light" w:hAnsi="Helvetica Light" w:cstheme="majorHAnsi"/>
+          <w:rFonts w:cstheme="majorHAnsi"/>
           <w:sz w:val="22"/>
           <w:szCs w:val="22"/>
         </w:rPr>
@@ -683,7 +647,7 @@
       </w:r>
       <w:r>
         <w:rPr>
-          <w:rFonts w:ascii="Helvetica Light" w:hAnsi="Helvetica Light" w:cstheme="majorHAnsi"/>
+          <w:rFonts w:cstheme="majorHAnsi"/>
           <w:sz w:val="22"/>
           <w:szCs w:val="22"/>
         </w:rPr>
@@ -691,7 +655,7 @@
       </w:r>
       <w:r>
         <w:rPr>
-          <w:rFonts w:ascii="Helvetica Light" w:hAnsi="Helvetica Light" w:cstheme="majorHAnsi"/>
+          <w:rFonts w:cstheme="majorHAnsi"/>
           <w:sz w:val="22"/>
           <w:szCs w:val="22"/>
         </w:rPr>
@@ -699,7 +663,7 @@
       </w:r>
       <w:r>
         <w:rPr>
-          <w:rFonts w:ascii="Helvetica Light" w:hAnsi="Helvetica Light" w:cstheme="majorHAnsi"/>
+          <w:rFonts w:cstheme="majorHAnsi"/>
           <w:sz w:val="22"/>
           <w:szCs w:val="22"/>
         </w:rPr>
@@ -707,7 +671,7 @@
       </w:r>
       <w:r>
         <w:rPr>
-          <w:rFonts w:ascii="Helvetica Light" w:hAnsi="Helvetica Light" w:cstheme="majorHAnsi"/>
+          <w:rFonts w:cstheme="majorHAnsi"/>
           <w:sz w:val="22"/>
           <w:szCs w:val="22"/>
         </w:rPr>
@@ -715,7 +679,7 @@
       </w:r>
       <w:r>
         <w:rPr>
-          <w:rFonts w:ascii="Helvetica Light" w:hAnsi="Helvetica Light" w:cstheme="majorHAnsi"/>
+          <w:rFonts w:cstheme="majorHAnsi"/>
           <w:sz w:val="22"/>
           <w:szCs w:val="22"/>
         </w:rPr>
@@ -723,7 +687,7 @@
       </w:r>
       <w:r>
         <w:rPr>
-          <w:rFonts w:ascii="Helvetica Light" w:hAnsi="Helvetica Light" w:cstheme="majorHAnsi"/>
+          <w:rFonts w:cstheme="majorHAnsi"/>
           <w:sz w:val="22"/>
           <w:szCs w:val="22"/>
         </w:rPr>
@@ -731,7 +695,7 @@
       </w:r>
       <w:r>
         <w:rPr>
-          <w:rFonts w:ascii="Helvetica Light" w:hAnsi="Helvetica Light" w:cstheme="majorHAnsi"/>
+          <w:rFonts w:cstheme="majorHAnsi"/>
           <w:sz w:val="22"/>
           <w:szCs w:val="22"/>
         </w:rPr>
@@ -739,7 +703,7 @@
       </w:r>
       <w:r>
         <w:rPr>
-          <w:rFonts w:ascii="Helvetica Light" w:hAnsi="Helvetica Light" w:cstheme="majorHAnsi"/>
+          <w:rFonts w:cstheme="majorHAnsi"/>
           <w:sz w:val="22"/>
           <w:szCs w:val="22"/>
         </w:rPr>
@@ -747,7 +711,7 @@
       </w:r>
       <w:r>
         <w:rPr>
-          <w:rFonts w:ascii="Helvetica Light" w:hAnsi="Helvetica Light" w:cstheme="majorHAnsi"/>
+          <w:rFonts w:cstheme="majorHAnsi"/>
           <w:sz w:val="22"/>
           <w:szCs w:val="22"/>
         </w:rPr>
@@ -755,7 +719,7 @@
       </w:r>
       <w:r>
         <w:rPr>
-          <w:rFonts w:ascii="Helvetica Light" w:hAnsi="Helvetica Light" w:cstheme="majorHAnsi"/>
+          <w:rFonts w:cstheme="majorHAnsi"/>
           <w:sz w:val="22"/>
           <w:szCs w:val="22"/>
         </w:rPr>
@@ -763,7 +727,7 @@
       </w:r>
       <w:r>
         <w:rPr>
-          <w:rFonts w:ascii="Helvetica Light" w:hAnsi="Helvetica Light" w:cstheme="majorHAnsi"/>
+          <w:rFonts w:cstheme="majorHAnsi"/>
           <w:sz w:val="22"/>
           <w:szCs w:val="22"/>
         </w:rPr>
@@ -771,7 +735,7 @@
       </w:r>
       <w:r>
         <w:rPr>
-          <w:rFonts w:ascii="Helvetica Light" w:hAnsi="Helvetica Light" w:cstheme="majorHAnsi"/>
+          <w:rFonts w:cstheme="majorHAnsi"/>
           <w:sz w:val="22"/>
           <w:szCs w:val="22"/>
         </w:rPr>
@@ -782,7 +746,7 @@
       <w:pPr>
         <w:spacing w:line="360" w:lineRule="auto"/>
         <w:rPr>
-          <w:rFonts w:ascii="Helvetica Light" w:hAnsi="Helvetica Light" w:cstheme="majorHAnsi"/>
+          <w:rFonts w:cstheme="majorHAnsi"/>
           <w:b/>
           <w:bCs/>
           <w:sz w:val="22"/>
@@ -791,7 +755,7 @@
       </w:pPr>
       <w:r>
         <w:rPr>
-          <w:rFonts w:ascii="Helvetica Light" w:hAnsi="Helvetica Light" w:cstheme="majorHAnsi"/>
+          <w:rFonts w:cstheme="majorHAnsi"/>
           <w:b/>
           <w:bCs/>
           <w:sz w:val="22"/>
@@ -804,7 +768,7 @@
       <w:pPr>
         <w:spacing w:line="360" w:lineRule="auto"/>
         <w:rPr>
-          <w:rFonts w:ascii="Helvetica Light" w:hAnsi="Helvetica Light" w:cstheme="majorHAnsi"/>
+          <w:rFonts w:cstheme="majorHAnsi"/>
           <w:i/>
           <w:iCs/>
           <w:sz w:val="22"/>
@@ -813,7 +777,7 @@
       </w:pPr>
       <w:r>
         <w:rPr>
-          <w:rFonts w:ascii="Helvetica Light" w:hAnsi="Helvetica Light" w:cstheme="majorHAnsi"/>
+          <w:rFonts w:cstheme="majorHAnsi"/>
           <w:i/>
           <w:iCs/>
           <w:sz w:val="22"/>
@@ -826,14 +790,14 @@
       <w:pPr>
         <w:spacing w:line="360" w:lineRule="auto"/>
         <w:rPr>
-          <w:rFonts w:ascii="Helvetica Light" w:hAnsi="Helvetica Light" w:cstheme="majorHAnsi"/>
-          <w:sz w:val="22"/>
-          <w:szCs w:val="22"/>
-        </w:rPr>
-      </w:pPr>
-      <w:r>
-        <w:rPr>
-          <w:rFonts w:ascii="Helvetica Light" w:hAnsi="Helvetica Light" w:cstheme="majorHAnsi"/>
+          <w:rFonts w:cstheme="majorHAnsi"/>
+          <w:sz w:val="22"/>
+          <w:szCs w:val="22"/>
+        </w:rPr>
+      </w:pPr>
+      <w:r>
+        <w:rPr>
+          <w:rFonts w:cstheme="majorHAnsi"/>
           <w:sz w:val="22"/>
           <w:szCs w:val="22"/>
         </w:rPr>
@@ -845,14 +809,14 @@
       <w:pPr>
         <w:spacing w:line="360" w:lineRule="auto"/>
         <w:rPr>
-          <w:rFonts w:ascii="Helvetica Light" w:hAnsi="Helvetica Light" w:cstheme="majorHAnsi"/>
-          <w:sz w:val="22"/>
-          <w:szCs w:val="22"/>
-        </w:rPr>
-      </w:pPr>
-      <w:r>
-        <w:rPr>
-          <w:rFonts w:ascii="Helvetica Light" w:hAnsi="Helvetica Light" w:cstheme="majorHAnsi"/>
+          <w:rFonts w:cstheme="majorHAnsi"/>
+          <w:sz w:val="22"/>
+          <w:szCs w:val="22"/>
+        </w:rPr>
+      </w:pPr>
+      <w:r>
+        <w:rPr>
+          <w:rFonts w:cstheme="majorHAnsi"/>
           <w:sz w:val="22"/>
           <w:szCs w:val="22"/>
         </w:rPr>
@@ -861,7 +825,7 @@
       </w:r>
       <w:r>
         <w:rPr>
-          <w:rFonts w:ascii="Helvetica Light" w:hAnsi="Helvetica Light" w:cstheme="majorHAnsi"/>
+          <w:rFonts w:cstheme="majorHAnsi"/>
           <w:sz w:val="22"/>
           <w:szCs w:val="22"/>
         </w:rPr>
@@ -869,7 +833,7 @@
       </w:r>
       <w:r>
         <w:rPr>
-          <w:rFonts w:ascii="Helvetica Light" w:hAnsi="Helvetica Light" w:cstheme="majorHAnsi"/>
+          <w:rFonts w:cstheme="majorHAnsi"/>
           <w:sz w:val="22"/>
           <w:szCs w:val="22"/>
         </w:rPr>
@@ -879,7 +843,7 @@
         <w:r>
           <w:rPr>
             <w:rStyle w:val="Hyperlink"/>
-            <w:rFonts w:ascii="Helvetica Light" w:hAnsi="Helvetica Light" w:cstheme="majorHAnsi"/>
+            <w:rFonts w:cstheme="majorHAnsi"/>
             <w:sz w:val="22"/>
             <w:szCs w:val="22"/>
           </w:rPr>
@@ -888,7 +852,7 @@
       </w:hyperlink>
       <w:r>
         <w:rPr>
-          <w:rFonts w:ascii="Helvetica Light" w:hAnsi="Helvetica Light" w:cstheme="majorHAnsi"/>
+          <w:rFonts w:cstheme="majorHAnsi"/>
           <w:sz w:val="22"/>
           <w:szCs w:val="22"/>
         </w:rPr>
@@ -896,7 +860,7 @@
       </w:r>
       <w:r>
         <w:rPr>
-          <w:rFonts w:ascii="Helvetica Light" w:hAnsi="Helvetica Light" w:cstheme="majorHAnsi"/>
+          <w:rFonts w:cstheme="majorHAnsi"/>
           <w:sz w:val="22"/>
           <w:szCs w:val="22"/>
         </w:rPr>
@@ -904,7 +868,7 @@
       </w:r>
       <w:r>
         <w:rPr>
-          <w:rFonts w:ascii="Helvetica Light" w:hAnsi="Helvetica Light" w:cstheme="majorHAnsi"/>
+          <w:rFonts w:cstheme="majorHAnsi"/>
           <w:sz w:val="22"/>
           <w:szCs w:val="22"/>
         </w:rPr>
@@ -916,7 +880,7 @@
       <w:pPr>
         <w:spacing w:line="360" w:lineRule="auto"/>
         <w:rPr>
-          <w:rFonts w:ascii="Helvetica Light" w:hAnsi="Helvetica Light" w:cstheme="majorHAnsi"/>
+          <w:rFonts w:cstheme="majorHAnsi"/>
           <w:i/>
           <w:iCs/>
           <w:sz w:val="22"/>
@@ -925,7 +889,7 @@
       </w:pPr>
       <w:r>
         <w:rPr>
-          <w:rFonts w:ascii="Helvetica Light" w:hAnsi="Helvetica Light" w:cstheme="majorHAnsi"/>
+          <w:rFonts w:cstheme="majorHAnsi"/>
           <w:i/>
           <w:iCs/>
           <w:sz w:val="22"/>
@@ -939,14 +903,14 @@
         <w:spacing w:line="360" w:lineRule="auto"/>
         <w:ind w:firstLine="720"/>
         <w:rPr>
-          <w:rFonts w:ascii="Helvetica Light" w:hAnsi="Helvetica Light" w:cstheme="majorHAnsi"/>
-          <w:sz w:val="22"/>
-          <w:szCs w:val="22"/>
-        </w:rPr>
-      </w:pPr>
-      <w:r>
-        <w:rPr>
-          <w:rFonts w:ascii="Helvetica Light" w:hAnsi="Helvetica Light" w:cstheme="majorHAnsi"/>
+          <w:rFonts w:cstheme="majorHAnsi"/>
+          <w:sz w:val="22"/>
+          <w:szCs w:val="22"/>
+        </w:rPr>
+      </w:pPr>
+      <w:r>
+        <w:rPr>
+          <w:rFonts w:cstheme="majorHAnsi"/>
           <w:sz w:val="22"/>
           <w:szCs w:val="22"/>
         </w:rPr>
@@ -954,7 +918,7 @@
       </w:r>
       <w:r>
         <w:rPr>
-          <w:rFonts w:ascii="Helvetica Light" w:hAnsi="Helvetica Light" w:cstheme="majorHAnsi"/>
+          <w:rFonts w:cstheme="majorHAnsi"/>
           <w:sz w:val="22"/>
           <w:szCs w:val="22"/>
         </w:rPr>
@@ -962,7 +926,7 @@
       </w:r>
       <w:r>
         <w:rPr>
-          <w:rFonts w:ascii="Helvetica Light" w:hAnsi="Helvetica Light" w:cstheme="majorHAnsi"/>
+          <w:rFonts w:cstheme="majorHAnsi"/>
           <w:sz w:val="22"/>
           <w:szCs w:val="22"/>
         </w:rPr>
@@ -970,7 +934,7 @@
       </w:r>
       <w:r>
         <w:rPr>
-          <w:rFonts w:ascii="Helvetica Light" w:hAnsi="Helvetica Light" w:cstheme="majorHAnsi"/>
+          <w:rFonts w:cstheme="majorHAnsi"/>
           <w:sz w:val="22"/>
           <w:szCs w:val="22"/>
         </w:rPr>
@@ -978,7 +942,7 @@
       </w:r>
       <w:r>
         <w:rPr>
-          <w:rFonts w:ascii="Helvetica Light" w:hAnsi="Helvetica Light" w:cstheme="majorHAnsi"/>
+          <w:rFonts w:cstheme="majorHAnsi"/>
           <w:sz w:val="22"/>
           <w:szCs w:val="22"/>
         </w:rPr>
@@ -986,7 +950,7 @@
       </w:r>
       <w:r>
         <w:rPr>
-          <w:rFonts w:ascii="Helvetica Light" w:hAnsi="Helvetica Light" w:cstheme="majorHAnsi"/>
+          <w:rFonts w:cstheme="majorHAnsi"/>
           <w:sz w:val="22"/>
           <w:szCs w:val="22"/>
         </w:rPr>
@@ -994,7 +958,7 @@
       </w:r>
       <w:r>
         <w:rPr>
-          <w:rFonts w:ascii="Helvetica Light" w:hAnsi="Helvetica Light" w:cstheme="majorHAnsi"/>
+          <w:rFonts w:cstheme="majorHAnsi"/>
           <w:sz w:val="22"/>
           <w:szCs w:val="22"/>
         </w:rPr>
@@ -1002,7 +966,7 @@
       </w:r>
       <w:r>
         <w:rPr>
-          <w:rFonts w:ascii="Helvetica Light" w:hAnsi="Helvetica Light" w:cstheme="majorHAnsi"/>
+          <w:rFonts w:cstheme="majorHAnsi"/>
           <w:sz w:val="22"/>
           <w:szCs w:val="22"/>
         </w:rPr>
@@ -1010,7 +974,7 @@
       </w:r>
       <w:r>
         <w:rPr>
-          <w:rFonts w:ascii="Helvetica Light" w:hAnsi="Helvetica Light" w:cstheme="majorHAnsi"/>
+          <w:rFonts w:cstheme="majorHAnsi"/>
           <w:sz w:val="22"/>
           <w:szCs w:val="22"/>
         </w:rPr>
@@ -1018,7 +982,7 @@
       </w:r>
       <w:r>
         <w:rPr>
-          <w:rFonts w:ascii="Helvetica Light" w:hAnsi="Helvetica Light" w:cstheme="majorHAnsi"/>
+          <w:rFonts w:cstheme="majorHAnsi"/>
           <w:sz w:val="22"/>
           <w:szCs w:val="22"/>
         </w:rPr>
@@ -1026,7 +990,7 @@
       </w:r>
       <w:r>
         <w:rPr>
-          <w:rFonts w:ascii="Helvetica Light" w:hAnsi="Helvetica Light" w:cstheme="majorHAnsi"/>
+          <w:rFonts w:cstheme="majorHAnsi"/>
           <w:sz w:val="22"/>
           <w:szCs w:val="22"/>
         </w:rPr>
@@ -1034,7 +998,7 @@
       </w:r>
       <w:r>
         <w:rPr>
-          <w:rFonts w:ascii="Helvetica Light" w:hAnsi="Helvetica Light" w:cstheme="majorHAnsi"/>
+          <w:rFonts w:cstheme="majorHAnsi"/>
           <w:sz w:val="22"/>
           <w:szCs w:val="22"/>
         </w:rPr>
@@ -1042,7 +1006,7 @@
       </w:r>
       <w:r>
         <w:rPr>
-          <w:rFonts w:ascii="Helvetica Light" w:hAnsi="Helvetica Light" w:cstheme="majorHAnsi"/>
+          <w:rFonts w:cstheme="majorHAnsi"/>
           <w:sz w:val="22"/>
           <w:szCs w:val="22"/>
         </w:rPr>
@@ -1050,7 +1014,7 @@
       </w:r>
       <w:r>
         <w:rPr>
-          <w:rFonts w:ascii="Helvetica Light" w:hAnsi="Helvetica Light" w:cstheme="majorHAnsi"/>
+          <w:rFonts w:cstheme="majorHAnsi"/>
           <w:sz w:val="22"/>
           <w:szCs w:val="22"/>
         </w:rPr>
@@ -1058,7 +1022,7 @@
       </w:r>
       <w:r>
         <w:rPr>
-          <w:rFonts w:ascii="Helvetica Light" w:hAnsi="Helvetica Light" w:cstheme="majorHAnsi"/>
+          <w:rFonts w:cstheme="majorHAnsi"/>
           <w:sz w:val="22"/>
           <w:szCs w:val="22"/>
         </w:rPr>
@@ -1070,14 +1034,14 @@
         <w:spacing w:line="360" w:lineRule="auto"/>
         <w:ind w:firstLine="720"/>
         <w:rPr>
-          <w:rFonts w:ascii="Helvetica Light" w:hAnsi="Helvetica Light" w:cstheme="majorHAnsi"/>
-          <w:sz w:val="22"/>
-          <w:szCs w:val="22"/>
-        </w:rPr>
-      </w:pPr>
-      <w:r>
-        <w:rPr>
-          <w:rFonts w:ascii="Helvetica Light" w:hAnsi="Helvetica Light" w:cstheme="majorHAnsi"/>
+          <w:rFonts w:cstheme="majorHAnsi"/>
+          <w:sz w:val="22"/>
+          <w:szCs w:val="22"/>
+        </w:rPr>
+      </w:pPr>
+      <w:r>
+        <w:rPr>
+          <w:rFonts w:cstheme="majorHAnsi"/>
           <w:sz w:val="22"/>
           <w:szCs w:val="22"/>
         </w:rPr>
@@ -1089,14 +1053,14 @@
         <w:spacing w:line="360" w:lineRule="auto"/>
         <w:ind w:firstLine="720"/>
         <w:rPr>
-          <w:rFonts w:ascii="Helvetica Light" w:hAnsi="Helvetica Light" w:cstheme="majorHAnsi"/>
-          <w:sz w:val="22"/>
-          <w:szCs w:val="22"/>
-        </w:rPr>
-      </w:pPr>
-      <w:r>
-        <w:rPr>
-          <w:rFonts w:ascii="Helvetica Light" w:hAnsi="Helvetica Light" w:cstheme="majorHAnsi"/>
+          <w:rFonts w:cstheme="majorHAnsi"/>
+          <w:sz w:val="22"/>
+          <w:szCs w:val="22"/>
+        </w:rPr>
+      </w:pPr>
+      <w:r>
+        <w:rPr>
+          <w:rFonts w:cstheme="majorHAnsi"/>
           <w:sz w:val="22"/>
           <w:szCs w:val="22"/>
         </w:rPr>
@@ -1105,7 +1069,7 @@
       <w:commentRangeStart w:id="1"/>
       <w:r>
         <w:rPr>
-          <w:rFonts w:ascii="Helvetica Light" w:hAnsi="Helvetica Light" w:cstheme="majorHAnsi"/>
+          <w:rFonts w:cstheme="majorHAnsi"/>
           <w:sz w:val="22"/>
           <w:szCs w:val="22"/>
         </w:rPr>
@@ -1115,7 +1079,6 @@
       <w:r>
         <w:rPr>
           <w:rStyle w:val="CommentReference"/>
-          <w:rFonts w:ascii="Helvetica Light" w:hAnsi="Helvetica Light"/>
           <w:sz w:val="15"/>
           <w:szCs w:val="15"/>
         </w:rPr>
@@ -1126,7 +1089,7 @@
       <w:pPr>
         <w:spacing w:line="360" w:lineRule="auto"/>
         <w:rPr>
-          <w:rFonts w:ascii="Helvetica Light" w:hAnsi="Helvetica Light" w:cstheme="majorHAnsi"/>
+          <w:rFonts w:cstheme="majorHAnsi"/>
           <w:b/>
           <w:bCs/>
           <w:sz w:val="22"/>
@@ -1135,7 +1098,7 @@
       </w:pPr>
       <w:r>
         <w:rPr>
-          <w:rFonts w:ascii="Helvetica Light" w:hAnsi="Helvetica Light" w:cstheme="majorHAnsi"/>
+          <w:rFonts w:cstheme="majorHAnsi"/>
           <w:b/>
           <w:bCs/>
           <w:sz w:val="22"/>
@@ -1146,195 +1109,1627 @@
     </w:p>
     <w:p>
       <w:pPr>
+        <w:keepNext/>
         <w:spacing w:line="360" w:lineRule="auto"/>
-        <w:rPr>
-          <w:rFonts w:ascii="Helvetica Light" w:hAnsi="Helvetica Light" w:cstheme="majorHAnsi"/>
+      </w:pPr>
+      <w:r>
+        <w:rPr>
+          <w:rFonts w:eastAsia="Times New Roman" w:cs="Times New Roman"/>
+        </w:rPr>
+        <w:lastRenderedPageBreak/>
+        <w:fldChar w:fldCharType="begin"/>
+      </w:r>
+      <w:r>
+        <w:rPr>
+          <w:rFonts w:eastAsia="Times New Roman" w:cs="Times New Roman"/>
+        </w:rPr>
+        <w:instrText xml:space="preserve"> INCLUDEPICTURE "https://github.com/diazrenata/BBStrends/raw/trunk/analysis/from_stories/simple_results_files/figure-gfm/unnamed-chunk-3-1.png" \* MERGEFORMATINET </w:instrText>
+      </w:r>
+      <w:r>
+        <w:rPr>
+          <w:rFonts w:eastAsia="Times New Roman" w:cs="Times New Roman"/>
+        </w:rPr>
+        <w:fldChar w:fldCharType="separate"/>
+      </w:r>
+      <w:r>
+        <w:rPr>
+          <w:rFonts w:eastAsia="Times New Roman" w:cs="Times New Roman"/>
+          <w:noProof/>
+        </w:rPr>
+        <w:drawing>
+          <wp:inline distT="0" distB="0" distL="0" distR="0" wp14:anchorId="6D145995" wp14:editId="681B1B05">
+            <wp:extent cx="4601183" cy="3289649"/>
+            <wp:effectExtent l="0" t="0" r="0" b="0"/>
+            <wp:docPr id="1" name="Picture 1" descr="Chart&#10;&#10;Description automatically generated"/>
+            <wp:cNvGraphicFramePr>
+              <a:graphicFrameLocks xmlns:a="http://schemas.openxmlformats.org/drawingml/2006/main" noChangeAspect="1"/>
+            </wp:cNvGraphicFramePr>
+            <a:graphic xmlns:a="http://schemas.openxmlformats.org/drawingml/2006/main">
+              <a:graphicData uri="http://schemas.openxmlformats.org/drawingml/2006/picture">
+                <pic:pic xmlns:pic="http://schemas.openxmlformats.org/drawingml/2006/picture">
+                  <pic:nvPicPr>
+                    <pic:cNvPr id="1" name="Picture 1" descr="Chart&#10;&#10;Description automatically generated"/>
+                    <pic:cNvPicPr>
+                      <a:picLocks noChangeAspect="1" noChangeArrowheads="1"/>
+                    </pic:cNvPicPr>
+                  </pic:nvPicPr>
+                  <pic:blipFill>
+                    <a:blip r:embed="rId9">
+                      <a:extLst>
+                        <a:ext uri="{28A0092B-C50C-407E-A947-70E740481C1C}">
+                          <a14:useLocalDpi xmlns:a14="http://schemas.microsoft.com/office/drawing/2010/main" val="0"/>
+                        </a:ext>
+                      </a:extLst>
+                    </a:blip>
+                    <a:srcRect/>
+                    <a:stretch>
+                      <a:fillRect/>
+                    </a:stretch>
+                  </pic:blipFill>
+                  <pic:spPr bwMode="auto">
+                    <a:xfrm>
+                      <a:off x="0" y="0"/>
+                      <a:ext cx="4644172" cy="3320384"/>
+                    </a:xfrm>
+                    <a:prstGeom prst="rect">
+                      <a:avLst/>
+                    </a:prstGeom>
+                    <a:noFill/>
+                    <a:ln>
+                      <a:noFill/>
+                    </a:ln>
+                  </pic:spPr>
+                </pic:pic>
+              </a:graphicData>
+            </a:graphic>
+          </wp:inline>
+        </w:drawing>
+      </w:r>
+      <w:r>
+        <w:rPr>
+          <w:rFonts w:eastAsia="Times New Roman" w:cs="Times New Roman"/>
+        </w:rPr>
+        <w:fldChar w:fldCharType="end"/>
+      </w:r>
+    </w:p>
+    <w:p>
+      <w:pPr>
+        <w:pStyle w:val="Caption"/>
+        <w:spacing w:line="360" w:lineRule="auto"/>
+        <w:rPr>
+          <w:i w:val="0"/>
+          <w:iCs w:val="0"/>
+        </w:rPr>
+      </w:pPr>
+      <w:r>
+        <w:rPr>
+          <w:i w:val="0"/>
+          <w:iCs w:val="0"/>
+        </w:rPr>
+        <w:t xml:space="preserve">Figure </w:t>
+      </w:r>
+      <w:r>
+        <w:rPr>
+          <w:i w:val="0"/>
+          <w:iCs w:val="0"/>
+        </w:rPr>
+        <w:fldChar w:fldCharType="begin"/>
+      </w:r>
+      <w:r>
+        <w:rPr>
+          <w:i w:val="0"/>
+          <w:iCs w:val="0"/>
+        </w:rPr>
+        <w:instrText xml:space="preserve"> SEQ Figure \* ARABIC </w:instrText>
+      </w:r>
+      <w:r>
+        <w:rPr>
+          <w:i w:val="0"/>
+          <w:iCs w:val="0"/>
+        </w:rPr>
+        <w:fldChar w:fldCharType="separate"/>
+      </w:r>
+      <w:r>
+        <w:rPr>
+          <w:i w:val="0"/>
+          <w:iCs w:val="0"/>
+          <w:noProof/>
+        </w:rPr>
+        <w:t>1</w:t>
+      </w:r>
+      <w:r>
+        <w:rPr>
+          <w:i w:val="0"/>
+          <w:iCs w:val="0"/>
+        </w:rPr>
+        <w:fldChar w:fldCharType="end"/>
+      </w:r>
+      <w:r>
+        <w:rPr>
+          <w:i w:val="0"/>
+          <w:iCs w:val="0"/>
+        </w:rPr>
+        <w:t>: Ratio of end to start for energy and abundance.</w:t>
+      </w:r>
+    </w:p>
+    <w:p>
+      <w:pPr>
+        <w:spacing w:line="360" w:lineRule="auto"/>
+        <w:rPr>
+          <w:rFonts w:eastAsia="Times New Roman" w:cs="Times New Roman"/>
+        </w:rPr>
+      </w:pPr>
+    </w:p>
+    <w:tbl>
+      <w:tblPr>
+        <w:tblW w:w="0" w:type="auto"/>
+        <w:tblCellSpacing w:w="15" w:type="dxa"/>
+        <w:tblCellMar>
+          <w:top w:w="15" w:type="dxa"/>
+          <w:left w:w="15" w:type="dxa"/>
+          <w:bottom w:w="15" w:type="dxa"/>
+          <w:right w:w="15" w:type="dxa"/>
+        </w:tblCellMar>
+        <w:tblLook w:val="04A0" w:firstRow="1" w:lastRow="0" w:firstColumn="1" w:lastColumn="0" w:noHBand="0" w:noVBand="1"/>
+      </w:tblPr>
+      <w:tblGrid>
+        <w:gridCol w:w="1266"/>
+        <w:gridCol w:w="501"/>
+        <w:gridCol w:w="861"/>
+        <w:gridCol w:w="1001"/>
+        <w:gridCol w:w="1071"/>
+        <w:gridCol w:w="721"/>
+        <w:gridCol w:w="466"/>
+      </w:tblGrid>
+      <w:tr>
+        <w:trPr>
+          <w:tblHeader/>
+          <w:tblCellSpacing w:w="15" w:type="dxa"/>
+        </w:trPr>
+        <w:tc>
+          <w:tcPr>
+            <w:tcW w:w="0" w:type="auto"/>
+            <w:vAlign w:val="center"/>
+            <w:hideMark/>
+          </w:tcPr>
+          <w:p>
+            <w:pPr>
+              <w:spacing w:line="360" w:lineRule="auto"/>
+              <w:rPr>
+                <w:rFonts w:eastAsia="Times New Roman" w:cs="Times New Roman"/>
+                <w:sz w:val="18"/>
+                <w:szCs w:val="18"/>
+              </w:rPr>
+            </w:pPr>
+            <w:r>
+              <w:rPr>
+                <w:rFonts w:eastAsia="Times New Roman" w:cs="Times New Roman"/>
+                <w:sz w:val="18"/>
+                <w:szCs w:val="18"/>
+              </w:rPr>
+              <w:t>currency</w:t>
+            </w:r>
+          </w:p>
+        </w:tc>
+        <w:tc>
+          <w:tcPr>
+            <w:tcW w:w="0" w:type="auto"/>
+            <w:vAlign w:val="center"/>
+            <w:hideMark/>
+          </w:tcPr>
+          <w:p>
+            <w:pPr>
+              <w:spacing w:line="360" w:lineRule="auto"/>
+              <w:jc w:val="right"/>
+              <w:rPr>
+                <w:rFonts w:eastAsia="Times New Roman" w:cs="Times New Roman"/>
+                <w:sz w:val="18"/>
+                <w:szCs w:val="18"/>
+              </w:rPr>
+            </w:pPr>
+            <w:r>
+              <w:rPr>
+                <w:rFonts w:eastAsia="Times New Roman" w:cs="Times New Roman"/>
+                <w:sz w:val="18"/>
+                <w:szCs w:val="18"/>
+              </w:rPr>
+              <w:t>ntotal</w:t>
+            </w:r>
+          </w:p>
+        </w:tc>
+        <w:tc>
+          <w:tcPr>
+            <w:tcW w:w="0" w:type="auto"/>
+            <w:vAlign w:val="center"/>
+            <w:hideMark/>
+          </w:tcPr>
+          <w:p>
+            <w:pPr>
+              <w:spacing w:line="360" w:lineRule="auto"/>
+              <w:jc w:val="right"/>
+              <w:rPr>
+                <w:rFonts w:eastAsia="Times New Roman" w:cs="Times New Roman"/>
+                <w:sz w:val="18"/>
+                <w:szCs w:val="18"/>
+              </w:rPr>
+            </w:pPr>
+            <w:r>
+              <w:rPr>
+                <w:rFonts w:eastAsia="Times New Roman" w:cs="Times New Roman"/>
+                <w:sz w:val="18"/>
+                <w:szCs w:val="18"/>
+              </w:rPr>
+              <w:t>noverzero</w:t>
+            </w:r>
+          </w:p>
+        </w:tc>
+        <w:tc>
+          <w:tcPr>
+            <w:tcW w:w="0" w:type="auto"/>
+            <w:vAlign w:val="center"/>
+            <w:hideMark/>
+          </w:tcPr>
+          <w:p>
+            <w:pPr>
+              <w:spacing w:line="360" w:lineRule="auto"/>
+              <w:jc w:val="right"/>
+              <w:rPr>
+                <w:rFonts w:eastAsia="Times New Roman" w:cs="Times New Roman"/>
+                <w:sz w:val="18"/>
+                <w:szCs w:val="18"/>
+              </w:rPr>
+            </w:pPr>
+            <w:r>
+              <w:rPr>
+                <w:rFonts w:eastAsia="Times New Roman" w:cs="Times New Roman"/>
+                <w:sz w:val="18"/>
+                <w:szCs w:val="18"/>
+              </w:rPr>
+              <w:t>nincreasing</w:t>
+            </w:r>
+          </w:p>
+        </w:tc>
+        <w:tc>
+          <w:tcPr>
+            <w:tcW w:w="0" w:type="auto"/>
+            <w:vAlign w:val="center"/>
+            <w:hideMark/>
+          </w:tcPr>
+          <w:p>
+            <w:pPr>
+              <w:spacing w:line="360" w:lineRule="auto"/>
+              <w:jc w:val="right"/>
+              <w:rPr>
+                <w:rFonts w:eastAsia="Times New Roman" w:cs="Times New Roman"/>
+                <w:sz w:val="18"/>
+                <w:szCs w:val="18"/>
+              </w:rPr>
+            </w:pPr>
+            <w:r>
+              <w:rPr>
+                <w:rFonts w:eastAsia="Times New Roman" w:cs="Times New Roman"/>
+                <w:sz w:val="18"/>
+                <w:szCs w:val="18"/>
+              </w:rPr>
+              <w:t>ndecreasing</w:t>
+            </w:r>
+          </w:p>
+        </w:tc>
+        <w:tc>
+          <w:tcPr>
+            <w:tcW w:w="0" w:type="auto"/>
+            <w:vAlign w:val="center"/>
+            <w:hideMark/>
+          </w:tcPr>
+          <w:p>
+            <w:pPr>
+              <w:spacing w:line="360" w:lineRule="auto"/>
+              <w:jc w:val="right"/>
+              <w:rPr>
+                <w:rFonts w:eastAsia="Times New Roman" w:cs="Times New Roman"/>
+                <w:sz w:val="18"/>
+                <w:szCs w:val="18"/>
+              </w:rPr>
+            </w:pPr>
+            <w:r>
+              <w:rPr>
+                <w:rFonts w:eastAsia="Times New Roman" w:cs="Times New Roman"/>
+                <w:sz w:val="18"/>
+                <w:szCs w:val="18"/>
+              </w:rPr>
+              <w:t>ndouble</w:t>
+            </w:r>
+          </w:p>
+        </w:tc>
+        <w:tc>
+          <w:tcPr>
+            <w:tcW w:w="0" w:type="auto"/>
+            <w:vAlign w:val="center"/>
+            <w:hideMark/>
+          </w:tcPr>
+          <w:p>
+            <w:pPr>
+              <w:spacing w:line="360" w:lineRule="auto"/>
+              <w:jc w:val="right"/>
+              <w:rPr>
+                <w:rFonts w:eastAsia="Times New Roman" w:cs="Times New Roman"/>
+                <w:sz w:val="18"/>
+                <w:szCs w:val="18"/>
+              </w:rPr>
+            </w:pPr>
+            <w:r>
+              <w:rPr>
+                <w:rFonts w:eastAsia="Times New Roman" w:cs="Times New Roman"/>
+                <w:sz w:val="18"/>
+                <w:szCs w:val="18"/>
+              </w:rPr>
+              <w:t>nhalf</w:t>
+            </w:r>
+          </w:p>
+        </w:tc>
+      </w:tr>
+      <w:tr>
+        <w:trPr>
+          <w:tblCellSpacing w:w="15" w:type="dxa"/>
+        </w:trPr>
+        <w:tc>
+          <w:tcPr>
+            <w:tcW w:w="0" w:type="auto"/>
+            <w:vAlign w:val="center"/>
+            <w:hideMark/>
+          </w:tcPr>
+          <w:p>
+            <w:pPr>
+              <w:spacing w:line="360" w:lineRule="auto"/>
+              <w:rPr>
+                <w:rFonts w:eastAsia="Times New Roman" w:cs="Times New Roman"/>
+                <w:sz w:val="18"/>
+                <w:szCs w:val="18"/>
+              </w:rPr>
+            </w:pPr>
+            <w:r>
+              <w:rPr>
+                <w:rFonts w:eastAsia="Times New Roman" w:cs="Times New Roman"/>
+                <w:sz w:val="18"/>
+                <w:szCs w:val="18"/>
+              </w:rPr>
+              <w:t>abundance</w:t>
+            </w:r>
+          </w:p>
+        </w:tc>
+        <w:tc>
+          <w:tcPr>
+            <w:tcW w:w="0" w:type="auto"/>
+            <w:vAlign w:val="center"/>
+            <w:hideMark/>
+          </w:tcPr>
+          <w:p>
+            <w:pPr>
+              <w:spacing w:line="360" w:lineRule="auto"/>
+              <w:jc w:val="right"/>
+              <w:rPr>
+                <w:rFonts w:eastAsia="Times New Roman" w:cs="Times New Roman"/>
+                <w:sz w:val="18"/>
+                <w:szCs w:val="18"/>
+              </w:rPr>
+            </w:pPr>
+            <w:r>
+              <w:rPr>
+                <w:rFonts w:eastAsia="Times New Roman" w:cs="Times New Roman"/>
+                <w:sz w:val="18"/>
+                <w:szCs w:val="18"/>
+              </w:rPr>
+              <w:t>100</w:t>
+            </w:r>
+          </w:p>
+        </w:tc>
+        <w:tc>
+          <w:tcPr>
+            <w:tcW w:w="0" w:type="auto"/>
+            <w:vAlign w:val="center"/>
+            <w:hideMark/>
+          </w:tcPr>
+          <w:p>
+            <w:pPr>
+              <w:spacing w:line="360" w:lineRule="auto"/>
+              <w:jc w:val="right"/>
+              <w:rPr>
+                <w:rFonts w:eastAsia="Times New Roman" w:cs="Times New Roman"/>
+                <w:sz w:val="18"/>
+                <w:szCs w:val="18"/>
+              </w:rPr>
+            </w:pPr>
+            <w:r>
+              <w:rPr>
+                <w:rFonts w:eastAsia="Times New Roman" w:cs="Times New Roman"/>
+                <w:sz w:val="18"/>
+                <w:szCs w:val="18"/>
+              </w:rPr>
+              <w:t>13</w:t>
+            </w:r>
+          </w:p>
+        </w:tc>
+        <w:tc>
+          <w:tcPr>
+            <w:tcW w:w="0" w:type="auto"/>
+            <w:vAlign w:val="center"/>
+            <w:hideMark/>
+          </w:tcPr>
+          <w:p>
+            <w:pPr>
+              <w:spacing w:line="360" w:lineRule="auto"/>
+              <w:jc w:val="right"/>
+              <w:rPr>
+                <w:rFonts w:eastAsia="Times New Roman" w:cs="Times New Roman"/>
+                <w:sz w:val="18"/>
+                <w:szCs w:val="18"/>
+              </w:rPr>
+            </w:pPr>
+            <w:r>
+              <w:rPr>
+                <w:rFonts w:eastAsia="Times New Roman" w:cs="Times New Roman"/>
+                <w:sz w:val="18"/>
+                <w:szCs w:val="18"/>
+              </w:rPr>
+              <w:t>36</w:t>
+            </w:r>
+          </w:p>
+        </w:tc>
+        <w:tc>
+          <w:tcPr>
+            <w:tcW w:w="0" w:type="auto"/>
+            <w:vAlign w:val="center"/>
+            <w:hideMark/>
+          </w:tcPr>
+          <w:p>
+            <w:pPr>
+              <w:spacing w:line="360" w:lineRule="auto"/>
+              <w:jc w:val="right"/>
+              <w:rPr>
+                <w:rFonts w:eastAsia="Times New Roman" w:cs="Times New Roman"/>
+                <w:sz w:val="18"/>
+                <w:szCs w:val="18"/>
+              </w:rPr>
+            </w:pPr>
+            <w:r>
+              <w:rPr>
+                <w:rFonts w:eastAsia="Times New Roman" w:cs="Times New Roman"/>
+                <w:sz w:val="18"/>
+                <w:szCs w:val="18"/>
+              </w:rPr>
+              <w:t>51</w:t>
+            </w:r>
+          </w:p>
+        </w:tc>
+        <w:tc>
+          <w:tcPr>
+            <w:tcW w:w="0" w:type="auto"/>
+            <w:vAlign w:val="center"/>
+            <w:hideMark/>
+          </w:tcPr>
+          <w:p>
+            <w:pPr>
+              <w:spacing w:line="360" w:lineRule="auto"/>
+              <w:jc w:val="right"/>
+              <w:rPr>
+                <w:rFonts w:eastAsia="Times New Roman" w:cs="Times New Roman"/>
+                <w:sz w:val="18"/>
+                <w:szCs w:val="18"/>
+              </w:rPr>
+            </w:pPr>
+            <w:r>
+              <w:rPr>
+                <w:rFonts w:eastAsia="Times New Roman" w:cs="Times New Roman"/>
+                <w:sz w:val="18"/>
+                <w:szCs w:val="18"/>
+              </w:rPr>
+              <w:t>8</w:t>
+            </w:r>
+          </w:p>
+        </w:tc>
+        <w:tc>
+          <w:tcPr>
+            <w:tcW w:w="0" w:type="auto"/>
+            <w:vAlign w:val="center"/>
+            <w:hideMark/>
+          </w:tcPr>
+          <w:p>
+            <w:pPr>
+              <w:spacing w:line="360" w:lineRule="auto"/>
+              <w:jc w:val="right"/>
+              <w:rPr>
+                <w:rFonts w:eastAsia="Times New Roman" w:cs="Times New Roman"/>
+                <w:sz w:val="18"/>
+                <w:szCs w:val="18"/>
+              </w:rPr>
+            </w:pPr>
+            <w:r>
+              <w:rPr>
+                <w:rFonts w:eastAsia="Times New Roman" w:cs="Times New Roman"/>
+                <w:sz w:val="18"/>
+                <w:szCs w:val="18"/>
+              </w:rPr>
+              <w:t>8</w:t>
+            </w:r>
+          </w:p>
+        </w:tc>
+      </w:tr>
+      <w:tr>
+        <w:trPr>
+          <w:tblCellSpacing w:w="15" w:type="dxa"/>
+        </w:trPr>
+        <w:tc>
+          <w:tcPr>
+            <w:tcW w:w="0" w:type="auto"/>
+            <w:vAlign w:val="center"/>
+            <w:hideMark/>
+          </w:tcPr>
+          <w:p>
+            <w:pPr>
+              <w:spacing w:line="360" w:lineRule="auto"/>
+              <w:rPr>
+                <w:rFonts w:eastAsia="Times New Roman" w:cs="Times New Roman"/>
+                <w:sz w:val="18"/>
+                <w:szCs w:val="18"/>
+              </w:rPr>
+            </w:pPr>
+            <w:r>
+              <w:rPr>
+                <w:rFonts w:eastAsia="Times New Roman" w:cs="Times New Roman"/>
+                <w:sz w:val="18"/>
+                <w:szCs w:val="18"/>
+              </w:rPr>
+              <w:t>scaled_energy</w:t>
+            </w:r>
+          </w:p>
+        </w:tc>
+        <w:tc>
+          <w:tcPr>
+            <w:tcW w:w="0" w:type="auto"/>
+            <w:vAlign w:val="center"/>
+            <w:hideMark/>
+          </w:tcPr>
+          <w:p>
+            <w:pPr>
+              <w:spacing w:line="360" w:lineRule="auto"/>
+              <w:jc w:val="right"/>
+              <w:rPr>
+                <w:rFonts w:eastAsia="Times New Roman" w:cs="Times New Roman"/>
+                <w:sz w:val="18"/>
+                <w:szCs w:val="18"/>
+              </w:rPr>
+            </w:pPr>
+            <w:r>
+              <w:rPr>
+                <w:rFonts w:eastAsia="Times New Roman" w:cs="Times New Roman"/>
+                <w:sz w:val="18"/>
+                <w:szCs w:val="18"/>
+              </w:rPr>
+              <w:t>100</w:t>
+            </w:r>
+          </w:p>
+        </w:tc>
+        <w:tc>
+          <w:tcPr>
+            <w:tcW w:w="0" w:type="auto"/>
+            <w:vAlign w:val="center"/>
+            <w:hideMark/>
+          </w:tcPr>
+          <w:p>
+            <w:pPr>
+              <w:spacing w:line="360" w:lineRule="auto"/>
+              <w:jc w:val="right"/>
+              <w:rPr>
+                <w:rFonts w:eastAsia="Times New Roman" w:cs="Times New Roman"/>
+                <w:sz w:val="18"/>
+                <w:szCs w:val="18"/>
+              </w:rPr>
+            </w:pPr>
+            <w:r>
+              <w:rPr>
+                <w:rFonts w:eastAsia="Times New Roman" w:cs="Times New Roman"/>
+                <w:sz w:val="18"/>
+                <w:szCs w:val="18"/>
+              </w:rPr>
+              <w:t>10</w:t>
+            </w:r>
+          </w:p>
+        </w:tc>
+        <w:tc>
+          <w:tcPr>
+            <w:tcW w:w="0" w:type="auto"/>
+            <w:vAlign w:val="center"/>
+            <w:hideMark/>
+          </w:tcPr>
+          <w:p>
+            <w:pPr>
+              <w:spacing w:line="360" w:lineRule="auto"/>
+              <w:jc w:val="right"/>
+              <w:rPr>
+                <w:rFonts w:eastAsia="Times New Roman" w:cs="Times New Roman"/>
+                <w:sz w:val="18"/>
+                <w:szCs w:val="18"/>
+              </w:rPr>
+            </w:pPr>
+            <w:r>
+              <w:rPr>
+                <w:rFonts w:eastAsia="Times New Roman" w:cs="Times New Roman"/>
+                <w:sz w:val="18"/>
+                <w:szCs w:val="18"/>
+              </w:rPr>
+              <w:t>45</w:t>
+            </w:r>
+          </w:p>
+        </w:tc>
+        <w:tc>
+          <w:tcPr>
+            <w:tcW w:w="0" w:type="auto"/>
+            <w:vAlign w:val="center"/>
+            <w:hideMark/>
+          </w:tcPr>
+          <w:p>
+            <w:pPr>
+              <w:spacing w:line="360" w:lineRule="auto"/>
+              <w:jc w:val="right"/>
+              <w:rPr>
+                <w:rFonts w:eastAsia="Times New Roman" w:cs="Times New Roman"/>
+                <w:sz w:val="18"/>
+                <w:szCs w:val="18"/>
+              </w:rPr>
+            </w:pPr>
+            <w:r>
+              <w:rPr>
+                <w:rFonts w:eastAsia="Times New Roman" w:cs="Times New Roman"/>
+                <w:sz w:val="18"/>
+                <w:szCs w:val="18"/>
+              </w:rPr>
+              <w:t>45</w:t>
+            </w:r>
+          </w:p>
+        </w:tc>
+        <w:tc>
+          <w:tcPr>
+            <w:tcW w:w="0" w:type="auto"/>
+            <w:vAlign w:val="center"/>
+            <w:hideMark/>
+          </w:tcPr>
+          <w:p>
+            <w:pPr>
+              <w:spacing w:line="360" w:lineRule="auto"/>
+              <w:jc w:val="right"/>
+              <w:rPr>
+                <w:rFonts w:eastAsia="Times New Roman" w:cs="Times New Roman"/>
+                <w:sz w:val="18"/>
+                <w:szCs w:val="18"/>
+              </w:rPr>
+            </w:pPr>
+            <w:r>
+              <w:rPr>
+                <w:rFonts w:eastAsia="Times New Roman" w:cs="Times New Roman"/>
+                <w:sz w:val="18"/>
+                <w:szCs w:val="18"/>
+              </w:rPr>
+              <w:t>6</w:t>
+            </w:r>
+          </w:p>
+        </w:tc>
+        <w:tc>
+          <w:tcPr>
+            <w:tcW w:w="0" w:type="auto"/>
+            <w:vAlign w:val="center"/>
+            <w:hideMark/>
+          </w:tcPr>
+          <w:p>
+            <w:pPr>
+              <w:spacing w:line="360" w:lineRule="auto"/>
+              <w:jc w:val="right"/>
+              <w:rPr>
+                <w:rFonts w:eastAsia="Times New Roman" w:cs="Times New Roman"/>
+                <w:sz w:val="18"/>
+                <w:szCs w:val="18"/>
+              </w:rPr>
+            </w:pPr>
+            <w:r>
+              <w:rPr>
+                <w:rFonts w:eastAsia="Times New Roman" w:cs="Times New Roman"/>
+                <w:sz w:val="18"/>
+                <w:szCs w:val="18"/>
+              </w:rPr>
+              <w:t>4</w:t>
+            </w:r>
+          </w:p>
+        </w:tc>
+      </w:tr>
+    </w:tbl>
+    <w:p>
+      <w:pPr>
+        <w:spacing w:line="360" w:lineRule="auto"/>
+        <w:rPr>
+          <w:rFonts w:eastAsia="Times New Roman" w:cs="Times New Roman"/>
+        </w:rPr>
+      </w:pPr>
+    </w:p>
+    <w:p>
+      <w:pPr>
+        <w:spacing w:line="360" w:lineRule="auto"/>
+      </w:pPr>
+    </w:p>
+    <w:p>
+      <w:pPr>
+        <w:spacing w:line="360" w:lineRule="auto"/>
+        <w:rPr>
+          <w:rFonts w:cstheme="majorHAnsi"/>
+          <w:sz w:val="22"/>
+          <w:szCs w:val="22"/>
+        </w:rPr>
+      </w:pPr>
+      <w:r>
+        <w:rPr>
+          <w:rFonts w:cstheme="majorHAnsi"/>
+          <w:sz w:val="22"/>
+          <w:szCs w:val="22"/>
+        </w:rPr>
+        <w:t xml:space="preserve">For both abundance and energy use, the number of communities that increase are roughly balanced with communities that decrease. </w:t>
+      </w:r>
+      <w:r>
+        <w:rPr>
+          <w:rFonts w:cstheme="majorHAnsi"/>
+          <w:sz w:val="22"/>
+          <w:szCs w:val="22"/>
+        </w:rPr>
+        <w:t>Slightly more communities have declines in abundance than do for energy use. For either currency, t</w:t>
+      </w:r>
+      <w:r>
+        <w:rPr>
+          <w:rFonts w:cstheme="majorHAnsi"/>
+          <w:sz w:val="22"/>
+          <w:szCs w:val="22"/>
+        </w:rPr>
+        <w:t xml:space="preserve">he magnitudes of these changes are not large, rarely exceeding a doubling or halving of the original values. </w:t>
+      </w:r>
+    </w:p>
+    <w:p>
+      <w:pPr>
+        <w:spacing w:line="360" w:lineRule="auto"/>
+        <w:rPr>
+          <w:rFonts w:cstheme="majorHAnsi"/>
+          <w:sz w:val="22"/>
+          <w:szCs w:val="22"/>
+        </w:rPr>
+      </w:pPr>
+      <w:r>
+        <w:rPr>
+          <w:rFonts w:cstheme="majorHAnsi"/>
+          <w:sz w:val="22"/>
+          <w:szCs w:val="22"/>
+        </w:rPr>
+        <w:t xml:space="preserve">This is not compelling evidence, or indeed any evidence, for </w:t>
+      </w:r>
+      <w:r>
+        <w:rPr>
+          <w:rFonts w:cstheme="majorHAnsi"/>
+          <w:sz w:val="22"/>
+          <w:szCs w:val="22"/>
+        </w:rPr>
+        <w:t>general</w:t>
+      </w:r>
+      <w:r>
+        <w:rPr>
+          <w:rFonts w:cstheme="majorHAnsi"/>
+          <w:sz w:val="22"/>
+          <w:szCs w:val="22"/>
+        </w:rPr>
+        <w:t xml:space="preserve"> declines in either abundance or energy use at the community scale. </w:t>
+      </w:r>
+      <w:r>
+        <w:rPr>
+          <w:rFonts w:cstheme="majorHAnsi"/>
+          <w:sz w:val="22"/>
+          <w:szCs w:val="22"/>
+        </w:rPr>
+        <w:t xml:space="preserve">There is considerable </w:t>
+      </w:r>
+      <w:r>
+        <w:rPr>
+          <w:rFonts w:cstheme="majorHAnsi"/>
           <w:i/>
           <w:iCs/>
           <w:sz w:val="22"/>
           <w:szCs w:val="22"/>
         </w:rPr>
-      </w:pPr>
-      <w:r>
-        <w:rPr>
-          <w:rFonts w:ascii="Helvetica Light" w:hAnsi="Helvetica Light" w:cstheme="majorHAnsi"/>
+        <w:t>change</w:t>
+      </w:r>
+      <w:r>
+        <w:rPr>
+          <w:rFonts w:cstheme="majorHAnsi"/>
           <w:i/>
           <w:iCs/>
           <w:sz w:val="22"/>
           <w:szCs w:val="22"/>
         </w:rPr>
-        <w:t>Abundance</w:t>
+        <w:t xml:space="preserve"> </w:t>
+      </w:r>
+      <w:r>
+        <w:rPr>
+          <w:rFonts w:cstheme="majorHAnsi"/>
+          <w:sz w:val="22"/>
+          <w:szCs w:val="22"/>
+        </w:rPr>
+        <w:t xml:space="preserve">– things do not appear static - </w:t>
+      </w:r>
+      <w:r>
+        <w:rPr>
+          <w:rFonts w:cstheme="majorHAnsi"/>
+          <w:sz w:val="22"/>
+          <w:szCs w:val="22"/>
+        </w:rPr>
+        <w:t xml:space="preserve">but it is not clear that there is a systematic signal of increase or decrease. </w:t>
+      </w:r>
+      <w:r>
+        <w:rPr>
+          <w:rFonts w:cstheme="majorHAnsi"/>
+          <w:sz w:val="22"/>
+          <w:szCs w:val="22"/>
+        </w:rPr>
+        <w:t xml:space="preserve">While individual communities may be changing </w:t>
+      </w:r>
+      <w:r>
+        <w:rPr>
+          <w:rFonts w:cstheme="majorHAnsi"/>
+          <w:sz w:val="22"/>
+          <w:szCs w:val="22"/>
+        </w:rPr>
+        <w:t>directionally for various biological reasons</w:t>
+      </w:r>
+      <w:r>
+        <w:rPr>
+          <w:rFonts w:cstheme="majorHAnsi"/>
+          <w:sz w:val="22"/>
+          <w:szCs w:val="22"/>
+        </w:rPr>
+        <w:t xml:space="preserve">, we can’t rule out that each time series is fluctuating randomly and we get on average no net change. </w:t>
       </w:r>
     </w:p>
     <w:p>
       <w:pPr>
         <w:spacing w:line="360" w:lineRule="auto"/>
         <w:rPr>
-          <w:rFonts w:ascii="Helvetica Light" w:hAnsi="Helvetica Light" w:cstheme="majorHAnsi"/>
-          <w:sz w:val="22"/>
-          <w:szCs w:val="22"/>
-        </w:rPr>
-      </w:pPr>
-      <w:r>
-        <w:rPr>
-          <w:rFonts w:ascii="Helvetica Light" w:hAnsi="Helvetica Light" w:cstheme="majorHAnsi"/>
+          <w:rFonts w:cstheme="majorHAnsi"/>
+          <w:sz w:val="22"/>
+          <w:szCs w:val="22"/>
+        </w:rPr>
+      </w:pPr>
+      <w:r>
+        <w:rPr>
+          <w:rFonts w:cstheme="majorHAnsi"/>
+          <w:sz w:val="22"/>
+          <w:szCs w:val="22"/>
+        </w:rPr>
+        <w:t xml:space="preserve">There may be structure according to geography or habitat type that washes out at this scale. </w:t>
+      </w:r>
+    </w:p>
+    <w:p>
+      <w:pPr>
+        <w:spacing w:line="360" w:lineRule="auto"/>
+        <w:rPr>
+          <w:rFonts w:cstheme="majorHAnsi"/>
+          <w:sz w:val="22"/>
+          <w:szCs w:val="22"/>
+        </w:rPr>
+      </w:pPr>
+      <w:r>
+        <w:rPr>
+          <w:rFonts w:cstheme="majorHAnsi"/>
+          <w:sz w:val="22"/>
+          <w:szCs w:val="22"/>
+        </w:rPr>
+        <w:t>Because these are observational data</w:t>
+      </w:r>
+      <w:r>
+        <w:rPr>
+          <w:rFonts w:cstheme="majorHAnsi"/>
+          <w:sz w:val="22"/>
+          <w:szCs w:val="22"/>
+        </w:rPr>
+        <w:t xml:space="preserve"> and we don’t have a measure on how the </w:t>
+      </w:r>
+      <w:r>
+        <w:rPr>
+          <w:rFonts w:cstheme="majorHAnsi"/>
+          <w:i/>
+          <w:iCs/>
+          <w:sz w:val="22"/>
+          <w:szCs w:val="22"/>
+        </w:rPr>
+        <w:t xml:space="preserve">environment </w:t>
+      </w:r>
+      <w:r>
+        <w:rPr>
+          <w:rFonts w:cstheme="majorHAnsi"/>
+          <w:sz w:val="22"/>
+          <w:szCs w:val="22"/>
+        </w:rPr>
+        <w:t xml:space="preserve">is changing, we </w:t>
+      </w:r>
+      <w:r>
+        <w:rPr>
+          <w:rFonts w:cstheme="majorHAnsi"/>
+          <w:sz w:val="22"/>
+          <w:szCs w:val="22"/>
+        </w:rPr>
+        <w:t>don’t</w:t>
+      </w:r>
+      <w:r>
+        <w:rPr>
+          <w:rFonts w:cstheme="majorHAnsi"/>
+          <w:sz w:val="22"/>
+          <w:szCs w:val="22"/>
+        </w:rPr>
+        <w:t xml:space="preserve"> know necessarily whether increases or declines are due to a changing resource base or changes in the capacity of the species present to exploit the resources available. </w:t>
+      </w:r>
+      <w:r>
+        <w:rPr>
+          <w:rFonts w:cstheme="majorHAnsi"/>
+          <w:sz w:val="22"/>
+          <w:szCs w:val="22"/>
+        </w:rPr>
+        <w:br w:type="page"/>
+      </w:r>
+    </w:p>
+    <w:p>
+      <w:pPr>
+        <w:keepNext/>
+        <w:spacing w:line="360" w:lineRule="auto"/>
+      </w:pPr>
+      <w:r>
+        <w:rPr>
+          <w:rFonts w:cstheme="majorHAnsi"/>
+          <w:noProof/>
+          <w:sz w:val="22"/>
+          <w:szCs w:val="22"/>
+        </w:rPr>
+        <w:lastRenderedPageBreak/>
+        <w:drawing>
+          <wp:inline distT="0" distB="0" distL="0" distR="0" wp14:anchorId="156B190C" wp14:editId="630001B9">
+            <wp:extent cx="5943600" cy="4249420"/>
+            <wp:effectExtent l="0" t="0" r="0" b="5080"/>
+            <wp:docPr id="2" name="Picture 2" descr="Chart, scatter chart&#10;&#10;Description automatically generated"/>
+            <wp:cNvGraphicFramePr>
+              <a:graphicFrameLocks xmlns:a="http://schemas.openxmlformats.org/drawingml/2006/main" noChangeAspect="1"/>
+            </wp:cNvGraphicFramePr>
+            <a:graphic xmlns:a="http://schemas.openxmlformats.org/drawingml/2006/main">
+              <a:graphicData uri="http://schemas.openxmlformats.org/drawingml/2006/picture">
+                <pic:pic xmlns:pic="http://schemas.openxmlformats.org/drawingml/2006/picture">
+                  <pic:nvPicPr>
+                    <pic:cNvPr id="2" name="Picture 2" descr="Chart, scatter chart&#10;&#10;Description automatically generated"/>
+                    <pic:cNvPicPr>
+                      <a:picLocks noChangeAspect="1" noChangeArrowheads="1"/>
+                    </pic:cNvPicPr>
+                  </pic:nvPicPr>
+                  <pic:blipFill>
+                    <a:blip r:embed="rId10">
+                      <a:extLst>
+                        <a:ext uri="{28A0092B-C50C-407E-A947-70E740481C1C}">
+                          <a14:useLocalDpi xmlns:a14="http://schemas.microsoft.com/office/drawing/2010/main" val="0"/>
+                        </a:ext>
+                      </a:extLst>
+                    </a:blip>
+                    <a:srcRect/>
+                    <a:stretch>
+                      <a:fillRect/>
+                    </a:stretch>
+                  </pic:blipFill>
+                  <pic:spPr bwMode="auto">
+                    <a:xfrm>
+                      <a:off x="0" y="0"/>
+                      <a:ext cx="5943600" cy="4249420"/>
+                    </a:xfrm>
+                    <a:prstGeom prst="rect">
+                      <a:avLst/>
+                    </a:prstGeom>
+                    <a:noFill/>
+                    <a:ln>
+                      <a:noFill/>
+                    </a:ln>
+                  </pic:spPr>
+                </pic:pic>
+              </a:graphicData>
+            </a:graphic>
+          </wp:inline>
+        </w:drawing>
+      </w:r>
+    </w:p>
+    <w:p>
+      <w:pPr>
+        <w:pStyle w:val="Caption"/>
+        <w:spacing w:line="360" w:lineRule="auto"/>
+        <w:rPr>
+          <w:rFonts w:ascii="Times New Roman" w:eastAsia="Times New Roman" w:hAnsi="Times New Roman" w:cs="Times New Roman"/>
+        </w:rPr>
+      </w:pPr>
+      <w:r>
+        <w:t xml:space="preserve">Figure </w:t>
+      </w:r>
+      <w:r>
+        <w:fldChar w:fldCharType="begin"/>
+      </w:r>
+      <w:r>
+        <w:instrText xml:space="preserve"> SEQ Figure \* ARABIC </w:instrText>
+      </w:r>
+      <w:r>
+        <w:fldChar w:fldCharType="separate"/>
+      </w:r>
+      <w:r>
+        <w:rPr>
+          <w:noProof/>
+        </w:rPr>
+        <w:t>2</w:t>
+      </w:r>
+      <w:r>
+        <w:fldChar w:fldCharType="end"/>
+      </w:r>
+      <w:r>
+        <w:t>: Abundance vs energy</w:t>
+      </w:r>
+    </w:p>
+    <w:tbl>
+      <w:tblPr>
+        <w:tblW w:w="0" w:type="auto"/>
+        <w:tblCellSpacing w:w="15" w:type="dxa"/>
+        <w:tblCellMar>
+          <w:top w:w="15" w:type="dxa"/>
+          <w:left w:w="15" w:type="dxa"/>
+          <w:bottom w:w="15" w:type="dxa"/>
+          <w:right w:w="15" w:type="dxa"/>
+        </w:tblCellMar>
+        <w:tblLook w:val="04A0" w:firstRow="1" w:lastRow="0" w:firstColumn="1" w:lastColumn="0" w:noHBand="0" w:noVBand="1"/>
+      </w:tblPr>
+      <w:tblGrid>
+        <w:gridCol w:w="1196"/>
+        <w:gridCol w:w="526"/>
+      </w:tblGrid>
+      <w:tr>
+        <w:trPr>
+          <w:tblHeader/>
+          <w:tblCellSpacing w:w="15" w:type="dxa"/>
+        </w:trPr>
+        <w:tc>
+          <w:tcPr>
+            <w:tcW w:w="0" w:type="auto"/>
+            <w:vAlign w:val="center"/>
+            <w:hideMark/>
+          </w:tcPr>
+          <w:p>
+            <w:pPr>
+              <w:spacing w:line="360" w:lineRule="auto"/>
+              <w:rPr>
+                <w:sz w:val="18"/>
+                <w:szCs w:val="18"/>
+              </w:rPr>
+            </w:pPr>
+            <w:r>
+              <w:rPr>
+                <w:sz w:val="18"/>
+                <w:szCs w:val="18"/>
+              </w:rPr>
+              <w:t>e_n_compare</w:t>
+            </w:r>
+          </w:p>
+        </w:tc>
+        <w:tc>
+          <w:tcPr>
+            <w:tcW w:w="0" w:type="auto"/>
+            <w:vAlign w:val="center"/>
+            <w:hideMark/>
+          </w:tcPr>
+          <w:p>
+            <w:pPr>
+              <w:spacing w:line="360" w:lineRule="auto"/>
+              <w:rPr>
+                <w:sz w:val="18"/>
+                <w:szCs w:val="18"/>
+              </w:rPr>
+            </w:pPr>
+            <w:r>
+              <w:rPr>
+                <w:sz w:val="18"/>
+                <w:szCs w:val="18"/>
+              </w:rPr>
+              <w:t>count</w:t>
+            </w:r>
+          </w:p>
+        </w:tc>
+      </w:tr>
+      <w:tr>
+        <w:trPr>
+          <w:tblCellSpacing w:w="15" w:type="dxa"/>
+        </w:trPr>
+        <w:tc>
+          <w:tcPr>
+            <w:tcW w:w="0" w:type="auto"/>
+            <w:vAlign w:val="center"/>
+            <w:hideMark/>
+          </w:tcPr>
+          <w:p>
+            <w:pPr>
+              <w:spacing w:line="360" w:lineRule="auto"/>
+              <w:rPr>
+                <w:sz w:val="18"/>
+                <w:szCs w:val="18"/>
+              </w:rPr>
+            </w:pPr>
+            <w:r>
+              <w:rPr>
+                <w:sz w:val="18"/>
+                <w:szCs w:val="18"/>
+              </w:rPr>
+              <w:t>abund_higher</w:t>
+            </w:r>
+          </w:p>
+        </w:tc>
+        <w:tc>
+          <w:tcPr>
+            <w:tcW w:w="0" w:type="auto"/>
+            <w:vAlign w:val="center"/>
+            <w:hideMark/>
+          </w:tcPr>
+          <w:p>
+            <w:pPr>
+              <w:spacing w:line="360" w:lineRule="auto"/>
+              <w:rPr>
+                <w:sz w:val="18"/>
+                <w:szCs w:val="18"/>
+              </w:rPr>
+            </w:pPr>
+            <w:r>
+              <w:rPr>
+                <w:sz w:val="18"/>
+                <w:szCs w:val="18"/>
+              </w:rPr>
+              <w:t>12</w:t>
+            </w:r>
+          </w:p>
+        </w:tc>
+      </w:tr>
+      <w:tr>
+        <w:trPr>
+          <w:tblCellSpacing w:w="15" w:type="dxa"/>
+        </w:trPr>
+        <w:tc>
+          <w:tcPr>
+            <w:tcW w:w="0" w:type="auto"/>
+            <w:vAlign w:val="center"/>
+            <w:hideMark/>
+          </w:tcPr>
+          <w:p>
+            <w:pPr>
+              <w:spacing w:line="360" w:lineRule="auto"/>
+              <w:rPr>
+                <w:sz w:val="18"/>
+                <w:szCs w:val="18"/>
+              </w:rPr>
+            </w:pPr>
+            <w:r>
+              <w:rPr>
+                <w:sz w:val="18"/>
+                <w:szCs w:val="18"/>
+              </w:rPr>
+              <w:t>abund_lower</w:t>
+            </w:r>
+          </w:p>
+        </w:tc>
+        <w:tc>
+          <w:tcPr>
+            <w:tcW w:w="0" w:type="auto"/>
+            <w:vAlign w:val="center"/>
+            <w:hideMark/>
+          </w:tcPr>
+          <w:p>
+            <w:pPr>
+              <w:spacing w:line="360" w:lineRule="auto"/>
+              <w:rPr>
+                <w:sz w:val="18"/>
+                <w:szCs w:val="18"/>
+              </w:rPr>
+            </w:pPr>
+            <w:r>
+              <w:rPr>
+                <w:sz w:val="18"/>
+                <w:szCs w:val="18"/>
+              </w:rPr>
+              <w:t>35</w:t>
+            </w:r>
+          </w:p>
+        </w:tc>
+      </w:tr>
+      <w:tr>
+        <w:trPr>
+          <w:tblCellSpacing w:w="15" w:type="dxa"/>
+        </w:trPr>
+        <w:tc>
+          <w:tcPr>
+            <w:tcW w:w="0" w:type="auto"/>
+            <w:vAlign w:val="center"/>
+            <w:hideMark/>
+          </w:tcPr>
+          <w:p>
+            <w:pPr>
+              <w:spacing w:line="360" w:lineRule="auto"/>
+              <w:rPr>
+                <w:sz w:val="18"/>
+                <w:szCs w:val="18"/>
+              </w:rPr>
+            </w:pPr>
+            <w:r>
+              <w:rPr>
+                <w:sz w:val="18"/>
+                <w:szCs w:val="18"/>
+              </w:rPr>
+              <w:t>overlap</w:t>
+            </w:r>
+          </w:p>
+        </w:tc>
+        <w:tc>
+          <w:tcPr>
+            <w:tcW w:w="0" w:type="auto"/>
+            <w:vAlign w:val="center"/>
+            <w:hideMark/>
+          </w:tcPr>
+          <w:p>
+            <w:pPr>
+              <w:spacing w:line="360" w:lineRule="auto"/>
+              <w:rPr>
+                <w:sz w:val="18"/>
+                <w:szCs w:val="18"/>
+              </w:rPr>
+            </w:pPr>
+            <w:r>
+              <w:rPr>
+                <w:sz w:val="18"/>
+                <w:szCs w:val="18"/>
+              </w:rPr>
+              <w:t>53</w:t>
+            </w:r>
+          </w:p>
+        </w:tc>
+      </w:tr>
+    </w:tbl>
+    <w:p>
+      <w:pPr>
+        <w:spacing w:line="360" w:lineRule="auto"/>
+        <w:rPr>
+          <w:rFonts w:cstheme="majorHAnsi"/>
+          <w:sz w:val="22"/>
+          <w:szCs w:val="22"/>
+        </w:rPr>
+      </w:pPr>
+    </w:p>
+    <w:p>
+      <w:pPr>
+        <w:spacing w:line="360" w:lineRule="auto"/>
+        <w:rPr>
+          <w:rFonts w:cstheme="majorHAnsi"/>
+          <w:sz w:val="22"/>
+          <w:szCs w:val="22"/>
+        </w:rPr>
+      </w:pPr>
+      <w:r>
+        <w:rPr>
+          <w:rFonts w:cstheme="majorHAnsi"/>
+          <w:sz w:val="22"/>
+          <w:szCs w:val="22"/>
+        </w:rPr>
+        <w:t xml:space="preserve">For about 50% of communities, abundance and energy use change (on net) proportionally. For those that differ, in about 75% of cases the change in abundance is disproportionately low relative to the change in energy use (i.e., energy use increases more than abundance, or energy use </w:t>
+      </w:r>
+      <w:r>
+        <w:rPr>
+          <w:rFonts w:cstheme="majorHAnsi"/>
+          <w:i/>
+          <w:iCs/>
+          <w:sz w:val="22"/>
+          <w:szCs w:val="22"/>
+        </w:rPr>
+        <w:t xml:space="preserve">decreases </w:t>
+      </w:r>
+      <w:r>
+        <w:rPr>
+          <w:rFonts w:cstheme="majorHAnsi"/>
+          <w:sz w:val="22"/>
+          <w:szCs w:val="22"/>
+        </w:rPr>
+        <w:t xml:space="preserve">less than abundance). While neither scenario is common, it is much more common for energy use to increase while abundance declines or remains the same than for abundance to increase while energy use declines or remains the same. </w:t>
+      </w:r>
+    </w:p>
+    <w:p>
+      <w:pPr>
+        <w:spacing w:line="360" w:lineRule="auto"/>
+        <w:rPr>
+          <w:rFonts w:cstheme="majorHAnsi"/>
+          <w:sz w:val="22"/>
+          <w:szCs w:val="22"/>
+        </w:rPr>
+      </w:pPr>
+      <w:r>
+        <w:rPr>
+          <w:rFonts w:cstheme="majorHAnsi"/>
+          <w:sz w:val="22"/>
+          <w:szCs w:val="22"/>
+        </w:rPr>
+        <w:t xml:space="preserve">Usually declines or increases in abundance correspond to declines or increases in energy, but there is considerable variation around the 1:1 line. </w:t>
+      </w:r>
+    </w:p>
+    <w:p>
+      <w:pPr>
+        <w:spacing w:line="360" w:lineRule="auto"/>
+        <w:rPr>
+          <w:rFonts w:cstheme="majorHAnsi"/>
+          <w:sz w:val="22"/>
+          <w:szCs w:val="22"/>
+        </w:rPr>
+      </w:pPr>
+      <w:r>
+        <w:rPr>
+          <w:rFonts w:cstheme="majorHAnsi"/>
+          <w:sz w:val="22"/>
+          <w:szCs w:val="22"/>
+        </w:rPr>
+        <w:t xml:space="preserve">Energy use does not appear more static than abundance (a scenario where we would expect a high concentration of energy use towards 1 while abundance varies more broadly). </w:t>
+      </w:r>
+    </w:p>
+    <w:p>
+      <w:pPr>
+        <w:spacing w:line="360" w:lineRule="auto"/>
+        <w:rPr>
+          <w:rFonts w:cstheme="majorHAnsi"/>
+          <w:sz w:val="22"/>
+          <w:szCs w:val="22"/>
+        </w:rPr>
+      </w:pPr>
+      <w:r>
+        <w:rPr>
+          <w:rFonts w:cstheme="majorHAnsi"/>
+          <w:sz w:val="22"/>
+          <w:szCs w:val="22"/>
+        </w:rPr>
+        <w:t xml:space="preserve">Nor do we see evidence of increases in abundance or static abundance masking dramatic declines or changes in energy use. For the first, we would see a high concentration of points </w:t>
+      </w:r>
+      <w:r>
+        <w:rPr>
+          <w:rFonts w:cstheme="majorHAnsi"/>
+          <w:sz w:val="22"/>
+          <w:szCs w:val="22"/>
+        </w:rPr>
+        <w:lastRenderedPageBreak/>
+        <w:t xml:space="preserve">below the 1:1 line in the upper right uadrant. For the second, we would see points at x = 1 with large y values. Of those we find where energy != abundance and x = 1, energy is </w:t>
+      </w:r>
+      <w:r>
+        <w:rPr>
+          <w:rFonts w:cstheme="majorHAnsi"/>
+          <w:i/>
+          <w:iCs/>
+          <w:sz w:val="22"/>
+          <w:szCs w:val="22"/>
+        </w:rPr>
+        <w:t>increasing</w:t>
+      </w:r>
+      <w:r>
+        <w:rPr>
+          <w:rFonts w:cstheme="majorHAnsi"/>
+          <w:sz w:val="22"/>
+          <w:szCs w:val="22"/>
+        </w:rPr>
+        <w:t xml:space="preserve">, meaning stable abundance is masking an </w:t>
+      </w:r>
+      <w:r>
+        <w:rPr>
+          <w:rFonts w:cstheme="majorHAnsi"/>
+          <w:i/>
+          <w:iCs/>
+          <w:sz w:val="22"/>
+          <w:szCs w:val="22"/>
+        </w:rPr>
+        <w:t>increase</w:t>
+      </w:r>
+      <w:r>
+        <w:rPr>
+          <w:rFonts w:cstheme="majorHAnsi"/>
+          <w:sz w:val="22"/>
+          <w:szCs w:val="22"/>
+        </w:rPr>
+        <w:t>.</w:t>
+      </w:r>
+      <w:r>
+        <w:rPr>
+          <w:rFonts w:cstheme="majorHAnsi"/>
+          <w:sz w:val="22"/>
+          <w:szCs w:val="22"/>
+        </w:rPr>
+        <w:t xml:space="preserve"> </w:t>
+      </w:r>
+    </w:p>
+    <w:p>
+      <w:pPr>
+        <w:spacing w:line="360" w:lineRule="auto"/>
+        <w:rPr>
+          <w:rFonts w:cstheme="majorHAnsi"/>
+          <w:sz w:val="22"/>
+          <w:szCs w:val="22"/>
+        </w:rPr>
+      </w:pPr>
+      <w:r>
+        <w:rPr>
+          <w:rFonts w:cstheme="majorHAnsi"/>
+          <w:sz w:val="22"/>
+          <w:szCs w:val="22"/>
+        </w:rPr>
+        <w:t xml:space="preserve">If anything, the more common scenario is for energy to increase relatively more than abundance. Crudely, this signals an overall </w:t>
+      </w:r>
+      <w:r>
+        <w:rPr>
+          <w:rFonts w:cstheme="majorHAnsi"/>
+          <w:i/>
+          <w:iCs/>
+          <w:sz w:val="22"/>
+          <w:szCs w:val="22"/>
+        </w:rPr>
+        <w:t>increase</w:t>
+      </w:r>
+      <w:r>
+        <w:rPr>
+          <w:rFonts w:cstheme="majorHAnsi"/>
+          <w:sz w:val="22"/>
+          <w:szCs w:val="22"/>
+        </w:rPr>
+        <w:t xml:space="preserve"> in the mean per capita body size and metabolic rate.</w:t>
+      </w:r>
+    </w:p>
+    <w:p>
+      <w:pPr>
+        <w:spacing w:line="360" w:lineRule="auto"/>
+        <w:rPr>
+          <w:rFonts w:cstheme="majorHAnsi"/>
+          <w:sz w:val="22"/>
+          <w:szCs w:val="22"/>
+        </w:rPr>
+      </w:pPr>
+      <w:r>
+        <w:rPr>
+          <w:rFonts w:cstheme="majorHAnsi"/>
+          <w:sz w:val="22"/>
+          <w:szCs w:val="22"/>
+        </w:rPr>
+        <w:t xml:space="preserve">The most common outcome is for energy and abundance to increase or decrease relatively proportionately. This </w:t>
+      </w:r>
+      <w:r>
+        <w:rPr>
+          <w:rFonts w:cstheme="majorHAnsi"/>
+          <w:i/>
+          <w:iCs/>
+          <w:sz w:val="22"/>
+          <w:szCs w:val="22"/>
+        </w:rPr>
+        <w:t xml:space="preserve">may </w:t>
+      </w:r>
+      <w:r>
+        <w:rPr>
+          <w:rFonts w:cstheme="majorHAnsi"/>
+          <w:sz w:val="22"/>
+          <w:szCs w:val="22"/>
+        </w:rPr>
+        <w:t xml:space="preserve">indicate </w:t>
+      </w:r>
+      <w:r>
+        <w:rPr>
+          <w:rFonts w:cstheme="majorHAnsi"/>
+          <w:sz w:val="22"/>
+          <w:szCs w:val="22"/>
+        </w:rPr>
+        <w:t>a general scaling-up or scaling-down of the available resources that does not disproportionately affect either end of the size spectrum; but this is hard to tease apart from these data because considerable variability can be masked by taking the mean.</w:t>
+      </w:r>
+      <w:r>
+        <w:rPr>
+          <w:rFonts w:cstheme="majorHAnsi"/>
+          <w:sz w:val="22"/>
+          <w:szCs w:val="22"/>
+        </w:rPr>
+        <w:br w:type="page"/>
+      </w:r>
+    </w:p>
+    <w:p>
+      <w:pPr>
+        <w:spacing w:line="360" w:lineRule="auto"/>
+        <w:rPr>
+          <w:rFonts w:cstheme="majorHAnsi"/>
+          <w:sz w:val="22"/>
+          <w:szCs w:val="22"/>
+        </w:rPr>
+      </w:pPr>
+    </w:p>
+    <w:p>
+      <w:pPr>
+        <w:spacing w:line="360" w:lineRule="auto"/>
+        <w:rPr>
+          <w:rFonts w:cstheme="majorHAnsi"/>
+          <w:sz w:val="22"/>
+          <w:szCs w:val="22"/>
+        </w:rPr>
+      </w:pPr>
+    </w:p>
+    <w:p>
+      <w:pPr>
+        <w:spacing w:line="360" w:lineRule="auto"/>
+        <w:rPr>
+          <w:rFonts w:cstheme="majorHAnsi"/>
+          <w:sz w:val="22"/>
+          <w:szCs w:val="22"/>
+        </w:rPr>
+      </w:pPr>
+    </w:p>
+    <w:p>
+      <w:pPr>
+        <w:spacing w:line="360" w:lineRule="auto"/>
+        <w:rPr>
+          <w:rFonts w:cstheme="majorHAnsi"/>
+          <w:sz w:val="22"/>
+          <w:szCs w:val="22"/>
+        </w:rPr>
+      </w:pPr>
+      <w:r>
+        <w:rPr>
+          <w:rFonts w:cstheme="majorHAnsi"/>
+          <w:sz w:val="22"/>
+          <w:szCs w:val="22"/>
+        </w:rPr>
+        <w:t>Abundance versus energy</w:t>
+      </w:r>
+    </w:p>
+    <w:p>
+      <w:pPr>
+        <w:spacing w:line="360" w:lineRule="auto"/>
+        <w:rPr>
+          <w:rFonts w:cstheme="majorHAnsi"/>
+          <w:sz w:val="22"/>
+          <w:szCs w:val="22"/>
+        </w:rPr>
+      </w:pPr>
+      <w:r>
+        <w:rPr>
+          <w:rFonts w:cstheme="majorHAnsi"/>
           <w:sz w:val="22"/>
           <w:szCs w:val="22"/>
         </w:rPr>
         <w:tab/>
-        <w:t xml:space="preserve">For 100 not-randomly-selected communities, 13 had net change overlapping 0, 36 exhibited a net increase, and 51 exhibited a net decrease. The mean decrease was 31%, while the mean increase was </w:t>
+        <w:t xml:space="preserve">Abundance never increases while energy decreases. Energy often increases when abundance decreases. </w:t>
+      </w:r>
+      <w:r>
+        <w:rPr>
+          <w:rFonts w:cstheme="majorHAnsi"/>
+          <w:sz w:val="22"/>
+          <w:szCs w:val="22"/>
+        </w:rPr>
+        <w:t xml:space="preserve">Most show the same sign, although with varying </w:t>
       </w:r>
       <w:commentRangeStart w:id="2"/>
-      <w:commentRangeStart w:id="3"/>
-      <w:r>
-        <w:rPr>
-          <w:rFonts w:ascii="Helvetica Light" w:hAnsi="Helvetica Light" w:cstheme="majorHAnsi"/>
-          <w:sz w:val="22"/>
-          <w:szCs w:val="22"/>
-        </w:rPr>
-        <w:t>74</w:t>
+      <w:r>
+        <w:rPr>
+          <w:rFonts w:cstheme="majorHAnsi"/>
+          <w:sz w:val="22"/>
+          <w:szCs w:val="22"/>
+        </w:rPr>
+        <w:t>magnitude</w:t>
       </w:r>
       <w:commentRangeEnd w:id="2"/>
       <w:r>
         <w:rPr>
           <w:rStyle w:val="CommentReference"/>
-          <w:rFonts w:ascii="Helvetica Light" w:hAnsi="Helvetica Light"/>
           <w:sz w:val="15"/>
           <w:szCs w:val="15"/>
         </w:rPr>
         <w:commentReference w:id="2"/>
       </w:r>
-      <w:commentRangeEnd w:id="3"/>
-      <w:r>
-        <w:rPr>
-          <w:rStyle w:val="CommentReference"/>
-          <w:rFonts w:ascii="Helvetica Light" w:hAnsi="Helvetica Light"/>
-          <w:sz w:val="15"/>
-          <w:szCs w:val="15"/>
-        </w:rPr>
-        <w:commentReference w:id="3"/>
-      </w:r>
-      <w:r>
-        <w:rPr>
-          <w:rFonts w:ascii="Helvetica Light" w:hAnsi="Helvetica Light" w:cstheme="majorHAnsi"/>
-          <w:sz w:val="22"/>
-          <w:szCs w:val="22"/>
-        </w:rPr>
-        <w:t xml:space="preserve">%. </w:t>
-      </w:r>
-    </w:p>
-    <w:p>
-      <w:pPr>
-        <w:spacing w:line="360" w:lineRule="auto"/>
-        <w:rPr>
-          <w:rFonts w:ascii="Helvetica Light" w:hAnsi="Helvetica Light" w:cstheme="majorHAnsi"/>
-          <w:i/>
-          <w:iCs/>
-          <w:sz w:val="22"/>
-          <w:szCs w:val="22"/>
-        </w:rPr>
-      </w:pPr>
-      <w:r>
-        <w:rPr>
-          <w:rFonts w:ascii="Helvetica Light" w:hAnsi="Helvetica Light" w:cstheme="majorHAnsi"/>
-          <w:i/>
-          <w:iCs/>
-          <w:sz w:val="22"/>
-          <w:szCs w:val="22"/>
-        </w:rPr>
-        <w:t>Energy</w:t>
-      </w:r>
-    </w:p>
-    <w:p>
-      <w:pPr>
-        <w:spacing w:line="360" w:lineRule="auto"/>
-        <w:rPr>
-          <w:rFonts w:ascii="Helvetica Light" w:hAnsi="Helvetica Light" w:cstheme="majorHAnsi"/>
-          <w:sz w:val="22"/>
-          <w:szCs w:val="22"/>
-        </w:rPr>
-      </w:pPr>
-      <w:r>
-        <w:rPr>
-          <w:rFonts w:ascii="Helvetica Light" w:hAnsi="Helvetica Light" w:cstheme="majorHAnsi"/>
-          <w:sz w:val="22"/>
-          <w:szCs w:val="22"/>
-        </w:rPr>
-        <w:lastRenderedPageBreak/>
-        <w:tab/>
-        <w:t xml:space="preserve">10 overlap 0, 45 increase, and 45 decrease. The mean decrease was 26%, and the mean increase was 67%. </w:t>
-      </w:r>
-    </w:p>
-    <w:p>
-      <w:pPr>
-        <w:spacing w:line="360" w:lineRule="auto"/>
-        <w:rPr>
-          <w:rFonts w:ascii="Helvetica Light" w:hAnsi="Helvetica Light" w:cstheme="majorHAnsi"/>
-          <w:i/>
-          <w:iCs/>
-          <w:sz w:val="22"/>
-          <w:szCs w:val="22"/>
-        </w:rPr>
-      </w:pPr>
-      <w:r>
-        <w:rPr>
-          <w:rFonts w:ascii="Helvetica Light" w:hAnsi="Helvetica Light" w:cstheme="majorHAnsi"/>
-          <w:i/>
-          <w:iCs/>
-          <w:sz w:val="22"/>
-          <w:szCs w:val="22"/>
-        </w:rPr>
-        <w:t>Abundance versus energy</w:t>
-      </w:r>
-    </w:p>
-    <w:p>
-      <w:pPr>
-        <w:spacing w:line="360" w:lineRule="auto"/>
-        <w:rPr>
-          <w:rFonts w:ascii="Helvetica Light" w:hAnsi="Helvetica Light" w:cstheme="majorHAnsi"/>
-          <w:sz w:val="22"/>
-          <w:szCs w:val="22"/>
-        </w:rPr>
-      </w:pPr>
-      <w:r>
-        <w:rPr>
-          <w:rFonts w:ascii="Helvetica Light" w:hAnsi="Helvetica Light" w:cstheme="majorHAnsi"/>
-          <w:sz w:val="22"/>
-          <w:szCs w:val="22"/>
-        </w:rPr>
-        <w:tab/>
-        <w:t xml:space="preserve">Abundance never increases while energy decreases. Energy often increases when abundance decreases. </w:t>
-      </w:r>
-      <w:r>
-        <w:rPr>
-          <w:rFonts w:ascii="Helvetica Light" w:hAnsi="Helvetica Light" w:cstheme="majorHAnsi"/>
-          <w:sz w:val="22"/>
-          <w:szCs w:val="22"/>
-        </w:rPr>
-        <w:t xml:space="preserve">Most show the same sign, although with varying </w:t>
-      </w:r>
-      <w:commentRangeStart w:id="4"/>
-      <w:r>
-        <w:rPr>
-          <w:rFonts w:ascii="Helvetica Light" w:hAnsi="Helvetica Light" w:cstheme="majorHAnsi"/>
-          <w:sz w:val="22"/>
-          <w:szCs w:val="22"/>
-        </w:rPr>
-        <w:t>magnitude</w:t>
-      </w:r>
-      <w:commentRangeEnd w:id="4"/>
-      <w:r>
-        <w:rPr>
-          <w:rStyle w:val="CommentReference"/>
-          <w:rFonts w:ascii="Helvetica Light" w:hAnsi="Helvetica Light"/>
-          <w:sz w:val="15"/>
-          <w:szCs w:val="15"/>
-        </w:rPr>
-        <w:commentReference w:id="4"/>
-      </w:r>
-      <w:r>
-        <w:rPr>
-          <w:rFonts w:ascii="Helvetica Light" w:hAnsi="Helvetica Light" w:cstheme="majorHAnsi"/>
+      <w:r>
+        <w:rPr>
+          <w:rFonts w:cstheme="majorHAnsi"/>
           <w:sz w:val="22"/>
           <w:szCs w:val="22"/>
         </w:rPr>
@@ -1385,39 +2780,7 @@
       </w:r>
     </w:p>
   </w:comment>
-  <w:comment w:id="2" w:author="Diaz,Renata M" w:date="2021-01-05T16:01:00Z" w:initials="DM">
-    <w:p>
-      <w:pPr>
-        <w:pStyle w:val="CommentText"/>
-      </w:pPr>
-      <w:r>
-        <w:rPr>
-          <w:rStyle w:val="CommentReference"/>
-        </w:rPr>
-        <w:annotationRef/>
-      </w:r>
-      <w:r>
-        <w:t>Consider excluding the 2 communities with super big increases? (Apparent from plot, which is density plots for each site but restricted to I think 20 sites. Could do density plot of the MEAN and include all sites, to see if it’s a couple of big increases dragging things up</w:t>
-      </w:r>
-    </w:p>
-  </w:comment>
-  <w:comment w:id="3" w:author="Diaz,Renata M" w:date="2021-01-05T16:10:00Z" w:initials="DM">
-    <w:p>
-      <w:pPr>
-        <w:pStyle w:val="CommentText"/>
-      </w:pPr>
-      <w:r>
-        <w:rPr>
-          <w:rStyle w:val="CommentReference"/>
-        </w:rPr>
-        <w:annotationRef/>
-      </w:r>
-      <w:r>
-        <w:t xml:space="preserve">We really care about the shape of this distribution, also. Many small and a few big? Mean is not enough. </w:t>
-      </w:r>
-    </w:p>
-  </w:comment>
-  <w:comment w:id="4" w:author="Diaz,Renata M" w:date="2021-01-05T16:09:00Z" w:initials="DM">
+  <w:comment w:id="2" w:author="Diaz,Renata M" w:date="2021-01-05T16:09:00Z" w:initials="DM">
     <w:p>
       <w:pPr>
         <w:pStyle w:val="CommentText"/>
@@ -1440,8 +2803,6 @@
 <w15:commentsEx xmlns:wpc="http://schemas.microsoft.com/office/word/2010/wordprocessingCanvas" xmlns:cx="http://schemas.microsoft.com/office/drawing/2014/chartex" xmlns:cx1="http://schemas.microsoft.com/office/drawing/2015/9/8/chartex" xmlns:cx2="http://schemas.microsoft.com/office/drawing/2015/10/21/chartex" xmlns:cx3="http://schemas.microsoft.com/office/drawing/2016/5/9/chartex" xmlns:cx4="http://schemas.microsoft.com/office/drawing/2016/5/10/chartex" xmlns:cx5="http://schemas.microsoft.com/office/drawing/2016/5/11/chartex" xmlns:cx6="http://schemas.microsoft.com/office/drawing/2016/5/12/chartex" xmlns:cx7="http://schemas.microsoft.com/office/drawing/2016/5/13/chartex" xmlns:cx8="http://schemas.microsoft.com/office/drawing/2016/5/14/chartex" xmlns:mc="http://schemas.openxmlformats.org/markup-compatibility/2006" xmlns:aink="http://schemas.microsoft.com/office/drawing/2016/ink" xmlns:am3d="http://schemas.microsoft.com/office/drawing/2017/model3d" xmlns:o="urn:schemas-microsoft-com:office:office" xmlns:r="http://schemas.openxmlformats.org/officeDocument/2006/relationships" xmlns:m="http://schemas.openxmlformats.org/officeDocument/2006/math" xmlns:v="urn:schemas-microsoft-com:vml" xmlns:wp14="http://schemas.microsoft.com/office/word/2010/wordprocessingDrawing" xmlns:wp="http://schemas.openxmlformats.org/drawingml/2006/wordprocessingDrawing" xmlns:w10="urn:schemas-microsoft-com:office:word" xmlns:w="http://schemas.openxmlformats.org/wordprocessingml/2006/main" xmlns:w14="http://schemas.microsoft.com/office/word/2010/wordml" xmlns:w15="http://schemas.microsoft.com/office/word/2012/wordml" xmlns:w16cex="http://schemas.microsoft.com/office/word/2018/wordml/cex" xmlns:w16cid="http://schemas.microsoft.com/office/word/2016/wordml/cid" xmlns:w16="http://schemas.microsoft.com/office/word/2018/wordml" xmlns:w16se="http://schemas.microsoft.com/office/word/2015/wordml/symex" xmlns:wpg="http://schemas.microsoft.com/office/word/2010/wordprocessingGroup" xmlns:wpi="http://schemas.microsoft.com/office/word/2010/wordprocessingInk" xmlns:wne="http://schemas.microsoft.com/office/word/2006/wordml" xmlns:wps="http://schemas.microsoft.com/office/word/2010/wordprocessingShape" mc:Ignorable="w14 w15 w16se w16cid w16 w16cex wp14">
   <w15:commentEx w15:paraId="15F1EC13" w15:done="0"/>
   <w15:commentEx w15:paraId="2CCE1DE6" w15:done="0"/>
-  <w15:commentEx w15:paraId="5B35B4F1" w15:done="0"/>
-  <w15:commentEx w15:paraId="7EC32CBF" w15:done="0"/>
   <w15:commentEx w15:paraId="659C56BC" w15:done="0"/>
 </w15:commentsEx>
 </file>
@@ -1450,8 +2811,6 @@
 <w16cex:commentsExtensible xmlns:wpc="http://schemas.microsoft.com/office/word/2010/wordprocessingCanvas" xmlns:cx="http://schemas.microsoft.com/office/drawing/2014/chartex" xmlns:cx1="http://schemas.microsoft.com/office/drawing/2015/9/8/chartex" xmlns:cx2="http://schemas.microsoft.com/office/drawing/2015/10/21/chartex" xmlns:cx3="http://schemas.microsoft.com/office/drawing/2016/5/9/chartex" xmlns:cx4="http://schemas.microsoft.com/office/drawing/2016/5/10/chartex" xmlns:cx5="http://schemas.microsoft.com/office/drawing/2016/5/11/chartex" xmlns:cx6="http://schemas.microsoft.com/office/drawing/2016/5/12/chartex" xmlns:cx7="http://schemas.microsoft.com/office/drawing/2016/5/13/chartex" xmlns:cx8="http://schemas.microsoft.com/office/drawing/2016/5/14/chartex" xmlns:mc="http://schemas.openxmlformats.org/markup-compatibility/2006" xmlns:aink="http://schemas.microsoft.com/office/drawing/2016/ink" xmlns:am3d="http://schemas.microsoft.com/office/drawing/2017/model3d" xmlns:o="urn:schemas-microsoft-com:office:office" xmlns:r="http://schemas.openxmlformats.org/officeDocument/2006/relationships" xmlns:m="http://schemas.openxmlformats.org/officeDocument/2006/math" xmlns:v="urn:schemas-microsoft-com:vml" xmlns:wp14="http://schemas.microsoft.com/office/word/2010/wordprocessingDrawing" xmlns:wp="http://schemas.openxmlformats.org/drawingml/2006/wordprocessingDrawing" xmlns:w10="urn:schemas-microsoft-com:office:word" xmlns:w="http://schemas.openxmlformats.org/wordprocessingml/2006/main" xmlns:w14="http://schemas.microsoft.com/office/word/2010/wordml" xmlns:w15="http://schemas.microsoft.com/office/word/2012/wordml" xmlns:w16cex="http://schemas.microsoft.com/office/word/2018/wordml/cex" xmlns:w16cid="http://schemas.microsoft.com/office/word/2016/wordml/cid" xmlns:w16="http://schemas.microsoft.com/office/word/2018/wordml" xmlns:w16se="http://schemas.microsoft.com/office/word/2015/wordml/symex" xmlns:wpg="http://schemas.microsoft.com/office/word/2010/wordprocessingGroup" xmlns:wpi="http://schemas.microsoft.com/office/word/2010/wordprocessingInk" xmlns:wne="http://schemas.microsoft.com/office/word/2006/wordml" xmlns:wps="http://schemas.microsoft.com/office/word/2010/wordprocessingShape" mc:Ignorable="w14 w15 w16se w16cid w16 w16cex wp14">
   <w16cex:commentExtensible w16cex:durableId="239EED70" w16cex:dateUtc="2021-01-05T18:51:00Z"/>
   <w16cex:commentExtensible w16cex:durableId="239F0763" w16cex:dateUtc="2021-01-05T20:42:00Z"/>
-  <w16cex:commentExtensible w16cex:durableId="239F0BF1" w16cex:dateUtc="2021-01-05T21:01:00Z"/>
-  <w16cex:commentExtensible w16cex:durableId="239F0DDB" w16cex:dateUtc="2021-01-05T21:10:00Z"/>
   <w16cex:commentExtensible w16cex:durableId="239F0DAE" w16cex:dateUtc="2021-01-05T21:09:00Z"/>
 </w16cex:commentsExtensible>
 </file>
@@ -1460,8 +2819,6 @@
 <w16cid:commentsIds xmlns:wpc="http://schemas.microsoft.com/office/word/2010/wordprocessingCanvas" xmlns:cx="http://schemas.microsoft.com/office/drawing/2014/chartex" xmlns:cx1="http://schemas.microsoft.com/office/drawing/2015/9/8/chartex" xmlns:cx2="http://schemas.microsoft.com/office/drawing/2015/10/21/chartex" xmlns:cx3="http://schemas.microsoft.com/office/drawing/2016/5/9/chartex" xmlns:cx4="http://schemas.microsoft.com/office/drawing/2016/5/10/chartex" xmlns:cx5="http://schemas.microsoft.com/office/drawing/2016/5/11/chartex" xmlns:cx6="http://schemas.microsoft.com/office/drawing/2016/5/12/chartex" xmlns:cx7="http://schemas.microsoft.com/office/drawing/2016/5/13/chartex" xmlns:cx8="http://schemas.microsoft.com/office/drawing/2016/5/14/chartex" xmlns:mc="http://schemas.openxmlformats.org/markup-compatibility/2006" xmlns:aink="http://schemas.microsoft.com/office/drawing/2016/ink" xmlns:am3d="http://schemas.microsoft.com/office/drawing/2017/model3d" xmlns:o="urn:schemas-microsoft-com:office:office" xmlns:r="http://schemas.openxmlformats.org/officeDocument/2006/relationships" xmlns:m="http://schemas.openxmlformats.org/officeDocument/2006/math" xmlns:v="urn:schemas-microsoft-com:vml" xmlns:wp14="http://schemas.microsoft.com/office/word/2010/wordprocessingDrawing" xmlns:wp="http://schemas.openxmlformats.org/drawingml/2006/wordprocessingDrawing" xmlns:w10="urn:schemas-microsoft-com:office:word" xmlns:w="http://schemas.openxmlformats.org/wordprocessingml/2006/main" xmlns:w14="http://schemas.microsoft.com/office/word/2010/wordml" xmlns:w15="http://schemas.microsoft.com/office/word/2012/wordml" xmlns:w16cex="http://schemas.microsoft.com/office/word/2018/wordml/cex" xmlns:w16cid="http://schemas.microsoft.com/office/word/2016/wordml/cid" xmlns:w16="http://schemas.microsoft.com/office/word/2018/wordml" xmlns:w16se="http://schemas.microsoft.com/office/word/2015/wordml/symex" xmlns:wpg="http://schemas.microsoft.com/office/word/2010/wordprocessingGroup" xmlns:wpi="http://schemas.microsoft.com/office/word/2010/wordprocessingInk" xmlns:wne="http://schemas.microsoft.com/office/word/2006/wordml" xmlns:wps="http://schemas.microsoft.com/office/word/2010/wordprocessingShape" mc:Ignorable="w14 w15 w16se w16cid w16 w16cex wp14">
   <w16cid:commentId w16cid:paraId="15F1EC13" w16cid:durableId="239EED70"/>
   <w16cid:commentId w16cid:paraId="2CCE1DE6" w16cid:durableId="239F0763"/>
-  <w16cid:commentId w16cid:paraId="5B35B4F1" w16cid:durableId="239F0BF1"/>
-  <w16cid:commentId w16cid:paraId="7EC32CBF" w16cid:durableId="239F0DDB"/>
   <w16cid:commentId w16cid:paraId="659C56BC" w16cid:durableId="239F0DAE"/>
 </w16cid:commentsIds>
 </file>
@@ -1868,6 +3225,10 @@
   <w:style w:type="paragraph" w:default="1" w:styleId="Normal">
     <w:name w:val="Normal"/>
     <w:qFormat/>
+    <w:rsid w:val="00962987"/>
+    <w:rPr>
+      <w:rFonts w:ascii="Helvetica Light" w:hAnsi="Helvetica Light"/>
+    </w:rPr>
   </w:style>
   <w:style w:type="character" w:default="1" w:styleId="DefaultParagraphFont">
     <w:name w:val="Default Paragraph Font"/>
@@ -2009,6 +3370,85 @@
     <w:rPr>
       <w:color w:val="605E5C"/>
       <w:shd w:val="clear" w:color="auto" w:fill="E1DFDD"/>
+    </w:rPr>
+  </w:style>
+  <w:style w:type="paragraph" w:styleId="Caption">
+    <w:name w:val="caption"/>
+    <w:basedOn w:val="Normal"/>
+    <w:next w:val="Normal"/>
+    <w:uiPriority w:val="35"/>
+    <w:unhideWhenUsed/>
+    <w:qFormat/>
+    <w:rsid w:val="00E05DAB"/>
+    <w:pPr>
+      <w:spacing w:after="200"/>
+    </w:pPr>
+    <w:rPr>
+      <w:i/>
+      <w:iCs/>
+      <w:color w:val="44546A" w:themeColor="text2"/>
+      <w:sz w:val="18"/>
+      <w:szCs w:val="18"/>
+    </w:rPr>
+  </w:style>
+  <w:style w:type="paragraph" w:styleId="HTMLPreformatted">
+    <w:name w:val="HTML Preformatted"/>
+    <w:basedOn w:val="Normal"/>
+    <w:link w:val="HTMLPreformattedChar"/>
+    <w:uiPriority w:val="99"/>
+    <w:semiHidden/>
+    <w:unhideWhenUsed/>
+    <w:rsid w:val="00E05DAB"/>
+    <w:pPr>
+      <w:tabs>
+        <w:tab w:val="left" w:pos="916"/>
+        <w:tab w:val="left" w:pos="1832"/>
+        <w:tab w:val="left" w:pos="2748"/>
+        <w:tab w:val="left" w:pos="3664"/>
+        <w:tab w:val="left" w:pos="4580"/>
+        <w:tab w:val="left" w:pos="5496"/>
+        <w:tab w:val="left" w:pos="6412"/>
+        <w:tab w:val="left" w:pos="7328"/>
+        <w:tab w:val="left" w:pos="8244"/>
+        <w:tab w:val="left" w:pos="9160"/>
+        <w:tab w:val="left" w:pos="10076"/>
+        <w:tab w:val="left" w:pos="10992"/>
+        <w:tab w:val="left" w:pos="11908"/>
+        <w:tab w:val="left" w:pos="12824"/>
+        <w:tab w:val="left" w:pos="13740"/>
+        <w:tab w:val="left" w:pos="14656"/>
+      </w:tabs>
+    </w:pPr>
+    <w:rPr>
+      <w:rFonts w:ascii="Courier New" w:eastAsia="Times New Roman" w:hAnsi="Courier New" w:cs="Courier New"/>
+      <w:sz w:val="20"/>
+      <w:szCs w:val="20"/>
+    </w:rPr>
+  </w:style>
+  <w:style w:type="character" w:customStyle="1" w:styleId="HTMLPreformattedChar">
+    <w:name w:val="HTML Preformatted Char"/>
+    <w:basedOn w:val="DefaultParagraphFont"/>
+    <w:link w:val="HTMLPreformatted"/>
+    <w:uiPriority w:val="99"/>
+    <w:semiHidden/>
+    <w:rsid w:val="00E05DAB"/>
+    <w:rPr>
+      <w:rFonts w:ascii="Courier New" w:eastAsia="Times New Roman" w:hAnsi="Courier New" w:cs="Courier New"/>
+      <w:sz w:val="20"/>
+      <w:szCs w:val="20"/>
+    </w:rPr>
+  </w:style>
+  <w:style w:type="character" w:styleId="HTMLCode">
+    <w:name w:val="HTML Code"/>
+    <w:basedOn w:val="DefaultParagraphFont"/>
+    <w:uiPriority w:val="99"/>
+    <w:semiHidden/>
+    <w:unhideWhenUsed/>
+    <w:rsid w:val="00E05DAB"/>
+    <w:rPr>
+      <w:rFonts w:ascii="Courier New" w:eastAsia="Times New Roman" w:hAnsi="Courier New" w:cs="Courier New"/>
+      <w:sz w:val="20"/>
+      <w:szCs w:val="20"/>
     </w:rPr>
   </w:style>
 </w:styles>

</xml_diff>